<commit_message>
Added graphs and worked on paper
</commit_message>
<xml_diff>
--- a/Virus Spread Simulation Using The SIR Model.docx
+++ b/Virus Spread Simulation Using The SIR Model.docx
@@ -213,7 +213,23 @@
           <w:sz w:val="24"/>
           <w:szCs w:val="24"/>
         </w:rPr>
-        <w:t>February 16, 2021</w:t>
+        <w:t>February 1</w:t>
+      </w:r>
+      <w:r>
+        <w:rPr>
+          <w:rFonts w:ascii="Times New Roman" w:hAnsi="Times New Roman" w:cs="Times New Roman"/>
+          <w:sz w:val="24"/>
+          <w:szCs w:val="24"/>
+        </w:rPr>
+        <w:t>7</w:t>
+      </w:r>
+      <w:r>
+        <w:rPr>
+          <w:rFonts w:ascii="Times New Roman" w:hAnsi="Times New Roman" w:cs="Times New Roman"/>
+          <w:sz w:val="24"/>
+          <w:szCs w:val="24"/>
+        </w:rPr>
+        <w:t>, 2021</w:t>
       </w:r>
     </w:p>
     <w:p>
@@ -282,23 +298,48 @@
           <w:sz w:val="24"/>
           <w:szCs w:val="24"/>
         </w:rPr>
-        <w:t>“</w:t>
-      </w:r>
-      <w:r>
-        <w:rPr>
-          <w:rFonts w:ascii="Times New Roman" w:hAnsi="Times New Roman" w:cs="Times New Roman"/>
-          <w:sz w:val="24"/>
-          <w:szCs w:val="24"/>
-        </w:rPr>
-        <w:t>An estimated 300 million people died from smallpox in the 20th century alone</w:t>
-      </w:r>
-      <w:r>
-        <w:rPr>
-          <w:rFonts w:ascii="Times New Roman" w:hAnsi="Times New Roman" w:cs="Times New Roman"/>
-          <w:sz w:val="24"/>
-          <w:szCs w:val="24"/>
-        </w:rPr>
-        <w:t>” is terrifying statistic and even more so when taken into account that smallpox is a single virus among countless other; many of them having the possibility to cause disease, including death, among humans</w:t>
+        <w:t>“An estimated 300 million people died from smallpox in the 20</w:t>
+      </w:r>
+      <w:r>
+        <w:rPr>
+          <w:rFonts w:ascii="Times New Roman" w:hAnsi="Times New Roman" w:cs="Times New Roman"/>
+          <w:sz w:val="24"/>
+          <w:szCs w:val="24"/>
+          <w:vertAlign w:val="superscript"/>
+        </w:rPr>
+        <w:t>th</w:t>
+      </w:r>
+      <w:r>
+        <w:rPr>
+          <w:rFonts w:ascii="Times New Roman" w:hAnsi="Times New Roman" w:cs="Times New Roman"/>
+          <w:sz w:val="24"/>
+          <w:szCs w:val="24"/>
+        </w:rPr>
+        <w:t xml:space="preserve"> century alone</w:t>
+      </w:r>
+      <w:r>
+        <w:rPr>
+          <w:rFonts w:ascii="Times New Roman" w:hAnsi="Times New Roman" w:cs="Times New Roman"/>
+          <w:sz w:val="24"/>
+          <w:szCs w:val="24"/>
+        </w:rPr>
+        <w:t xml:space="preserve">” is </w:t>
+      </w:r>
+      <w:r>
+        <w:rPr>
+          <w:rFonts w:ascii="Times New Roman" w:hAnsi="Times New Roman" w:cs="Times New Roman"/>
+          <w:sz w:val="24"/>
+          <w:szCs w:val="24"/>
+        </w:rPr>
+        <w:t xml:space="preserve">a </w:t>
+      </w:r>
+      <w:r>
+        <w:rPr>
+          <w:rFonts w:ascii="Times New Roman" w:hAnsi="Times New Roman" w:cs="Times New Roman"/>
+          <w:sz w:val="24"/>
+          <w:szCs w:val="24"/>
+        </w:rPr>
+        <w:t>terrifying statistic and even more so when taken into account that smallpox is a single virus among countless other; many of them having the possibility to cause disease, including death, among humans</w:t>
       </w:r>
       <w:r>
         <w:rPr>
@@ -354,15 +395,31 @@
           <w:sz w:val="24"/>
           <w:szCs w:val="24"/>
         </w:rPr>
-        <w:t xml:space="preserve"> spread radius, the infection chance, the required recovery period, the use of masks, and the effectiveness of masks affect virus spread</w:t>
-      </w:r>
-      <w:r>
-        <w:rPr>
-          <w:rFonts w:ascii="Times New Roman" w:hAnsi="Times New Roman" w:cs="Times New Roman"/>
-          <w:sz w:val="24"/>
-          <w:szCs w:val="24"/>
-        </w:rPr>
-        <w:t>.</w:t>
+        <w:t xml:space="preserve"> spread radius, the infection chance, the required recovery period, the use of masks, and the effectiveness of masks </w:t>
+      </w:r>
+      <w:r>
+        <w:rPr>
+          <w:rFonts w:ascii="Times New Roman" w:hAnsi="Times New Roman" w:cs="Times New Roman"/>
+          <w:sz w:val="24"/>
+          <w:szCs w:val="24"/>
+        </w:rPr>
+        <w:t xml:space="preserve">and how all of these </w:t>
+      </w:r>
+      <w:r>
+        <w:rPr>
+          <w:rFonts w:ascii="Times New Roman" w:hAnsi="Times New Roman" w:cs="Times New Roman"/>
+          <w:sz w:val="24"/>
+          <w:szCs w:val="24"/>
+        </w:rPr>
+        <w:t>affect virus sprea</w:t>
+      </w:r>
+      <w:r>
+        <w:rPr>
+          <w:rFonts w:ascii="Times New Roman" w:hAnsi="Times New Roman" w:cs="Times New Roman"/>
+          <w:sz w:val="24"/>
+          <w:szCs w:val="24"/>
+        </w:rPr>
+        <w:t xml:space="preserve">d. </w:t>
       </w:r>
     </w:p>
     <w:p>
@@ -504,15 +561,63 @@
           <w:sz w:val="24"/>
           <w:szCs w:val="24"/>
         </w:rPr>
-        <w:t xml:space="preserve"> (). </w:t>
-      </w:r>
-      <w:r>
-        <w:rPr>
-          <w:rFonts w:ascii="Times New Roman" w:hAnsi="Times New Roman" w:cs="Times New Roman"/>
-          <w:sz w:val="24"/>
-          <w:szCs w:val="24"/>
-        </w:rPr>
-        <w:t xml:space="preserve">The SIR model can be simulated multiple ways, and at points can be boiled down to a few equations to find extremes in virus outbreaks, but in general a SIR model starts with an index case, which is the first introduction of an infected individual, can spread it to other susceptible individuals and they can go on to spread the virus more and cause a chain of infections (). </w:t>
+        <w:t xml:space="preserve"> (</w:t>
+      </w:r>
+      <w:r>
+        <w:rPr>
+          <w:rFonts w:ascii="Times New Roman" w:hAnsi="Times New Roman" w:cs="Times New Roman"/>
+          <w:sz w:val="24"/>
+          <w:szCs w:val="24"/>
+        </w:rPr>
+        <w:t>Zurich par. 1</w:t>
+      </w:r>
+      <w:r>
+        <w:rPr>
+          <w:rFonts w:ascii="Times New Roman" w:hAnsi="Times New Roman" w:cs="Times New Roman"/>
+          <w:sz w:val="24"/>
+          <w:szCs w:val="24"/>
+        </w:rPr>
+        <w:t xml:space="preserve">). </w:t>
+      </w:r>
+      <w:r>
+        <w:rPr>
+          <w:rFonts w:ascii="Times New Roman" w:hAnsi="Times New Roman" w:cs="Times New Roman"/>
+          <w:sz w:val="24"/>
+          <w:szCs w:val="24"/>
+        </w:rPr>
+        <w:t xml:space="preserve">The SIR model can be simulated multiple ways, and at points can be boiled down to a few equations to find extremes in virus outbreaks, but in general a SIR model starts with an index case, which is the first introduction of an infected individual, </w:t>
+      </w:r>
+      <w:r>
+        <w:rPr>
+          <w:rFonts w:ascii="Times New Roman" w:hAnsi="Times New Roman" w:cs="Times New Roman"/>
+          <w:sz w:val="24"/>
+          <w:szCs w:val="24"/>
+        </w:rPr>
+        <w:t>that can</w:t>
+      </w:r>
+      <w:r>
+        <w:rPr>
+          <w:rFonts w:ascii="Times New Roman" w:hAnsi="Times New Roman" w:cs="Times New Roman"/>
+          <w:sz w:val="24"/>
+          <w:szCs w:val="24"/>
+        </w:rPr>
+        <w:t xml:space="preserve"> spread it to other susceptible individuals and they can go on to spread the virus more and cause a chain of infections (</w:t>
+      </w:r>
+      <w:r>
+        <w:rPr>
+          <w:rFonts w:ascii="Times New Roman" w:hAnsi="Times New Roman" w:cs="Times New Roman"/>
+          <w:sz w:val="24"/>
+          <w:szCs w:val="24"/>
+        </w:rPr>
+        <w:t>Weiss 6</w:t>
+      </w:r>
+      <w:r>
+        <w:rPr>
+          <w:rFonts w:ascii="Times New Roman" w:hAnsi="Times New Roman" w:cs="Times New Roman"/>
+          <w:sz w:val="24"/>
+          <w:szCs w:val="24"/>
+        </w:rPr>
+        <w:t xml:space="preserve">). </w:t>
       </w:r>
     </w:p>
     <w:p>
@@ -531,6 +636,7 @@
           <w:sz w:val="24"/>
           <w:szCs w:val="24"/>
         </w:rPr>
+        <w:lastRenderedPageBreak/>
         <w:t>In contrast to speaking about</w:t>
       </w:r>
       <w:r>
@@ -555,16 +661,7 @@
           <w:sz w:val="24"/>
           <w:szCs w:val="24"/>
         </w:rPr>
-        <w:t xml:space="preserve"> and how simple simulations could save millions of lives one would </w:t>
-      </w:r>
-      <w:r>
-        <w:rPr>
-          <w:rFonts w:ascii="Times New Roman" w:hAnsi="Times New Roman" w:cs="Times New Roman"/>
-          <w:sz w:val="24"/>
-          <w:szCs w:val="24"/>
-        </w:rPr>
-        <w:lastRenderedPageBreak/>
-        <w:t xml:space="preserve">have to look no further than the current </w:t>
+        <w:t xml:space="preserve"> and how simple simulations could save millions of lives one would have to look no further than the current </w:t>
       </w:r>
       <w:r>
         <w:rPr>
@@ -636,7 +733,23 @@
           <w:sz w:val="24"/>
           <w:szCs w:val="24"/>
         </w:rPr>
-        <w:t xml:space="preserve">even goes on to prove their effectivity by demonstrating a fairly accurate one (). It’s quite clear how data like this can be incredibly useful; projections like this could give hospitals a rough estimate of what patient load to expect, the quantity of medicine needed, and the space required. </w:t>
+        <w:t>even goes on to prove their effectivity by demonstrating a fairly accurate one (</w:t>
+      </w:r>
+      <w:r>
+        <w:rPr>
+          <w:rFonts w:ascii="Times New Roman" w:hAnsi="Times New Roman" w:cs="Times New Roman"/>
+          <w:sz w:val="24"/>
+          <w:szCs w:val="24"/>
+        </w:rPr>
+        <w:t>Ivanov par. 1</w:t>
+      </w:r>
+      <w:r>
+        <w:rPr>
+          <w:rFonts w:ascii="Times New Roman" w:hAnsi="Times New Roman" w:cs="Times New Roman"/>
+          <w:sz w:val="24"/>
+          <w:szCs w:val="24"/>
+        </w:rPr>
+        <w:t xml:space="preserve">). It’s quite clear how data like this can be incredibly useful; projections like this could give hospitals a rough estimate of what patient load to expect, the quantity of medicine needed, and the space required. </w:t>
       </w:r>
     </w:p>
     <w:p>
@@ -679,7 +792,23 @@
           <w:sz w:val="24"/>
           <w:szCs w:val="24"/>
         </w:rPr>
-        <w:t xml:space="preserve"> However, these estimations are based on past data research which already achieves the goal of seeing how important a populations reaction is, it just puts it into perspective. Research goes on to say, that at least for the sars-covid-19 virus, “a</w:t>
+        <w:t xml:space="preserve"> However, these estimations are based on past research which already achieves the goal of seeing how important a population</w:t>
+      </w:r>
+      <w:r>
+        <w:rPr>
+          <w:rFonts w:ascii="Times New Roman" w:hAnsi="Times New Roman" w:cs="Times New Roman"/>
+          <w:sz w:val="24"/>
+          <w:szCs w:val="24"/>
+        </w:rPr>
+        <w:t>’</w:t>
+      </w:r>
+      <w:r>
+        <w:rPr>
+          <w:rFonts w:ascii="Times New Roman" w:hAnsi="Times New Roman" w:cs="Times New Roman"/>
+          <w:sz w:val="24"/>
+          <w:szCs w:val="24"/>
+        </w:rPr>
+        <w:t>s reaction is, it just puts it into perspective. Research goes on to say, that at least for the sars-covid-19 virus, “a</w:t>
       </w:r>
       <w:r>
         <w:rPr>
@@ -695,7 +824,21 @@
           <w:sz w:val="24"/>
           <w:szCs w:val="24"/>
         </w:rPr>
-        <w:t>” and similar statistics can be expected when looking at air born or saliva dependent spread viruses ().</w:t>
+        <w:t>” and similar statistics can be expected when looking at air born or saliva dependent spread viruses (</w:t>
+      </w:r>
+      <w:r>
+        <w:t>UC Davis Health</w:t>
+      </w:r>
+      <w:r>
+        <w:t xml:space="preserve"> par. 2</w:t>
+      </w:r>
+      <w:r>
+        <w:rPr>
+          <w:rFonts w:ascii="Times New Roman" w:hAnsi="Times New Roman" w:cs="Times New Roman"/>
+          <w:sz w:val="24"/>
+          <w:szCs w:val="24"/>
+        </w:rPr>
+        <w:t>).</w:t>
       </w:r>
       <w:r>
         <w:rPr>
@@ -744,7 +887,39 @@
           <w:sz w:val="24"/>
           <w:szCs w:val="24"/>
         </w:rPr>
-        <w:t>02% of Guinea's population had died due to Ebola, compared with 45% of the country's doctors, nurses, and midwives. In Liberia and Sierra Leone, the differences are more dramatic, with 11% and 06% of the general population killed by Ebola versus 07% of the health-care workers in Liberia, and 85% in Sierra Leone</w:t>
+        <w:t>02% of Guinea</w:t>
+      </w:r>
+      <w:r>
+        <w:rPr>
+          <w:rFonts w:ascii="Times New Roman" w:hAnsi="Times New Roman" w:cs="Times New Roman"/>
+          <w:sz w:val="24"/>
+          <w:szCs w:val="24"/>
+        </w:rPr>
+        <w:t>’</w:t>
+      </w:r>
+      <w:r>
+        <w:rPr>
+          <w:rFonts w:ascii="Times New Roman" w:hAnsi="Times New Roman" w:cs="Times New Roman"/>
+          <w:sz w:val="24"/>
+          <w:szCs w:val="24"/>
+        </w:rPr>
+        <w:t>s population had died due to Ebola, compared with 45% of the country</w:t>
+      </w:r>
+      <w:r>
+        <w:rPr>
+          <w:rFonts w:ascii="Times New Roman" w:hAnsi="Times New Roman" w:cs="Times New Roman"/>
+          <w:sz w:val="24"/>
+          <w:szCs w:val="24"/>
+        </w:rPr>
+        <w:t>’</w:t>
+      </w:r>
+      <w:r>
+        <w:rPr>
+          <w:rFonts w:ascii="Times New Roman" w:hAnsi="Times New Roman" w:cs="Times New Roman"/>
+          <w:sz w:val="24"/>
+          <w:szCs w:val="24"/>
+        </w:rPr>
+        <w:t>s doctors, nurses, and midwives. In Liberia and Sierra Leone, the differences are more dramatic, with 11% and 06% of the general population killed by Ebola versus 07% of the health-care workers in Liberia, and 85% in Sierra Leone</w:t>
       </w:r>
       <w:r>
         <w:rPr>
@@ -760,15 +935,7 @@
           <w:sz w:val="24"/>
           <w:szCs w:val="24"/>
         </w:rPr>
-        <w:t>health-care workers are at greater risk of contracting Ebola</w:t>
-      </w:r>
-      <w:r>
-        <w:rPr>
-          <w:rFonts w:ascii="Times New Roman" w:hAnsi="Times New Roman" w:cs="Times New Roman"/>
-          <w:sz w:val="24"/>
-          <w:szCs w:val="24"/>
-        </w:rPr>
-        <w:t xml:space="preserve">” (). The SIR model fails to take factors like occupation, age, or even </w:t>
+        <w:t xml:space="preserve">health-care workers are at greater </w:t>
       </w:r>
       <w:r>
         <w:rPr>
@@ -777,7 +944,49 @@
           <w:szCs w:val="24"/>
         </w:rPr>
         <w:lastRenderedPageBreak/>
-        <w:t xml:space="preserve">general health of the infected population which offers fair reasoning to any inaccuracies from its predictions (). </w:t>
+        <w:t>risk of contracting Ebola</w:t>
+      </w:r>
+      <w:r>
+        <w:rPr>
+          <w:rFonts w:ascii="Times New Roman" w:hAnsi="Times New Roman" w:cs="Times New Roman"/>
+          <w:sz w:val="24"/>
+          <w:szCs w:val="24"/>
+        </w:rPr>
+        <w:t>” (</w:t>
+      </w:r>
+      <w:r>
+        <w:rPr>
+          <w:rFonts w:ascii="Times New Roman" w:hAnsi="Times New Roman" w:cs="Times New Roman"/>
+          <w:sz w:val="24"/>
+          <w:szCs w:val="24"/>
+        </w:rPr>
+        <w:t xml:space="preserve">Evans et. </w:t>
+      </w:r>
+      <w:proofErr w:type="spellStart"/>
+      <w:r>
+        <w:rPr>
+          <w:rFonts w:ascii="Times New Roman" w:hAnsi="Times New Roman" w:cs="Times New Roman"/>
+          <w:sz w:val="24"/>
+          <w:szCs w:val="24"/>
+        </w:rPr>
+        <w:t>al</w:t>
+      </w:r>
+      <w:proofErr w:type="spellEnd"/>
+      <w:r>
+        <w:rPr>
+          <w:rFonts w:ascii="Times New Roman" w:hAnsi="Times New Roman" w:cs="Times New Roman"/>
+          <w:sz w:val="24"/>
+          <w:szCs w:val="24"/>
+        </w:rPr>
+        <w:t xml:space="preserve"> par. 1</w:t>
+      </w:r>
+      <w:r>
+        <w:rPr>
+          <w:rFonts w:ascii="Times New Roman" w:hAnsi="Times New Roman" w:cs="Times New Roman"/>
+          <w:sz w:val="24"/>
+          <w:szCs w:val="24"/>
+        </w:rPr>
+        <w:t xml:space="preserve">). The SIR model fails to take factors like occupation, age, or even general health of the infected population which offers fair reasoning to any inaccuracies from its predictions. </w:t>
       </w:r>
     </w:p>
     <w:p>
@@ -800,7 +1009,427 @@
           <w:sz w:val="24"/>
           <w:szCs w:val="24"/>
         </w:rPr>
-        <w:t xml:space="preserve">The Goal and Hypothesis </w:t>
+        <w:t>How the Simulation Works</w:t>
+      </w:r>
+    </w:p>
+    <w:p>
+      <w:pPr>
+        <w:spacing w:line="480" w:lineRule="auto"/>
+        <w:rPr>
+          <w:rFonts w:ascii="Times New Roman" w:hAnsi="Times New Roman" w:cs="Times New Roman"/>
+          <w:sz w:val="24"/>
+          <w:szCs w:val="24"/>
+        </w:rPr>
+      </w:pPr>
+      <w:r>
+        <w:rPr>
+          <w:rFonts w:ascii="Times New Roman" w:hAnsi="Times New Roman" w:cs="Times New Roman"/>
+          <w:sz w:val="24"/>
+          <w:szCs w:val="24"/>
+        </w:rPr>
+        <w:tab/>
+      </w:r>
+      <w:r>
+        <w:rPr>
+          <w:rFonts w:ascii="Times New Roman" w:hAnsi="Times New Roman" w:cs="Times New Roman"/>
+          <w:sz w:val="24"/>
+          <w:szCs w:val="24"/>
+        </w:rPr>
+        <w:t xml:space="preserve">Before going into how the procedure and goal of the project within this paper, it would be beneficial to understand how the simulation that this project utilizes works. In a computer simulation, 100 individuals represented by colored triangles </w:t>
+      </w:r>
+      <w:r>
+        <w:rPr>
+          <w:rFonts w:ascii="Times New Roman" w:hAnsi="Times New Roman" w:cs="Times New Roman"/>
+          <w:sz w:val="24"/>
+          <w:szCs w:val="24"/>
+        </w:rPr>
+        <w:t>wander</w:t>
+      </w:r>
+      <w:r>
+        <w:rPr>
+          <w:rFonts w:ascii="Times New Roman" w:hAnsi="Times New Roman" w:cs="Times New Roman"/>
+          <w:sz w:val="24"/>
+          <w:szCs w:val="24"/>
+        </w:rPr>
+        <w:t xml:space="preserve"> around in </w:t>
+      </w:r>
+      <w:proofErr w:type="gramStart"/>
+      <w:r>
+        <w:rPr>
+          <w:rFonts w:ascii="Times New Roman" w:hAnsi="Times New Roman" w:cs="Times New Roman"/>
+          <w:sz w:val="24"/>
+          <w:szCs w:val="24"/>
+        </w:rPr>
+        <w:t>an</w:t>
+      </w:r>
+      <w:proofErr w:type="gramEnd"/>
+      <w:r>
+        <w:rPr>
+          <w:rFonts w:ascii="Times New Roman" w:hAnsi="Times New Roman" w:cs="Times New Roman"/>
+          <w:sz w:val="24"/>
+          <w:szCs w:val="24"/>
+        </w:rPr>
+        <w:t xml:space="preserve"> 100 by 100 pixel square. These individuals can be blue, signifying they are susceptible, red, signifying they are infected, or grey, signifying they are recovered. At the start of each experiment an index case is set, meaning a random individual becomes infected. The infected individual continues to </w:t>
+      </w:r>
+      <w:r>
+        <w:rPr>
+          <w:rFonts w:ascii="Times New Roman" w:hAnsi="Times New Roman" w:cs="Times New Roman"/>
+          <w:sz w:val="24"/>
+          <w:szCs w:val="24"/>
+        </w:rPr>
+        <w:t>wander</w:t>
+      </w:r>
+      <w:r>
+        <w:rPr>
+          <w:rFonts w:ascii="Times New Roman" w:hAnsi="Times New Roman" w:cs="Times New Roman"/>
+          <w:sz w:val="24"/>
+          <w:szCs w:val="24"/>
+        </w:rPr>
+        <w:t xml:space="preserve"> among the susceptible individuals and has a chance to spread the virus if they are within the infection radius. If in a frame an infected individual and a susceptible individual are within the infect radius of each other </w:t>
+      </w:r>
+      <w:proofErr w:type="spellStart"/>
+      <w:r>
+        <w:rPr>
+          <w:rFonts w:ascii="Times New Roman" w:hAnsi="Times New Roman" w:cs="Times New Roman"/>
+          <w:sz w:val="24"/>
+          <w:szCs w:val="24"/>
+        </w:rPr>
+        <w:t>then</w:t>
+      </w:r>
+      <w:proofErr w:type="spellEnd"/>
+      <w:r>
+        <w:rPr>
+          <w:rFonts w:ascii="Times New Roman" w:hAnsi="Times New Roman" w:cs="Times New Roman"/>
+          <w:sz w:val="24"/>
+          <w:szCs w:val="24"/>
+        </w:rPr>
+        <w:t xml:space="preserve"> a calculation based off the simulations values is ran that determines if the virus spreads to that susceptible individual. When an individual becomes infected another calculation can be done to determine how many frames the individual will be infected; after that many frames pass the individual becomes recovered and can no longer spread </w:t>
+      </w:r>
+      <w:r>
+        <w:rPr>
+          <w:rFonts w:ascii="Times New Roman" w:hAnsi="Times New Roman" w:cs="Times New Roman"/>
+          <w:sz w:val="24"/>
+          <w:szCs w:val="24"/>
+        </w:rPr>
+        <w:t xml:space="preserve">the virus or become infected again. The simulation runs until there isn’t any infected individuals left. </w:t>
+      </w:r>
+    </w:p>
+    <w:p>
+      <w:pPr>
+        <w:keepNext/>
+        <w:spacing w:line="480" w:lineRule="auto"/>
+      </w:pPr>
+      <w:r>
+        <w:rPr>
+          <w:rFonts w:ascii="Times New Roman" w:hAnsi="Times New Roman" w:cs="Times New Roman"/>
+          <w:noProof/>
+          <w:sz w:val="24"/>
+          <w:szCs w:val="24"/>
+        </w:rPr>
+        <w:lastRenderedPageBreak/>
+        <w:drawing>
+          <wp:anchor distT="0" distB="0" distL="114300" distR="114300" simplePos="0" relativeHeight="251658240" behindDoc="0" locked="0" layoutInCell="1" allowOverlap="1" wp14:anchorId="0C6DACAC" wp14:editId="445D3B91">
+            <wp:simplePos x="0" y="0"/>
+            <wp:positionH relativeFrom="margin">
+              <wp:posOffset>3286125</wp:posOffset>
+            </wp:positionH>
+            <wp:positionV relativeFrom="paragraph">
+              <wp:posOffset>9525</wp:posOffset>
+            </wp:positionV>
+            <wp:extent cx="2343150" cy="2306955"/>
+            <wp:effectExtent l="0" t="0" r="0" b="0"/>
+            <wp:wrapSquare wrapText="bothSides"/>
+            <wp:docPr id="7" name="Picture 7" descr="Background pattern&#10;&#10;Description automatically generated"/>
+            <wp:cNvGraphicFramePr>
+              <a:graphicFrameLocks xmlns:a="http://schemas.openxmlformats.org/drawingml/2006/main" noChangeAspect="1"/>
+            </wp:cNvGraphicFramePr>
+            <a:graphic xmlns:a="http://schemas.openxmlformats.org/drawingml/2006/main">
+              <a:graphicData uri="http://schemas.openxmlformats.org/drawingml/2006/picture">
+                <pic:pic xmlns:pic="http://schemas.openxmlformats.org/drawingml/2006/picture">
+                  <pic:nvPicPr>
+                    <pic:cNvPr id="7" name="Picture 7" descr="Background pattern&#10;&#10;Description automatically generated"/>
+                    <pic:cNvPicPr/>
+                  </pic:nvPicPr>
+                  <pic:blipFill>
+                    <a:blip r:embed="rId5">
+                      <a:extLst>
+                        <a:ext uri="{28A0092B-C50C-407E-A947-70E740481C1C}">
+                          <a14:useLocalDpi xmlns:a14="http://schemas.microsoft.com/office/drawing/2010/main" val="0"/>
+                        </a:ext>
+                      </a:extLst>
+                    </a:blip>
+                    <a:stretch>
+                      <a:fillRect/>
+                    </a:stretch>
+                  </pic:blipFill>
+                  <pic:spPr>
+                    <a:xfrm>
+                      <a:off x="0" y="0"/>
+                      <a:ext cx="2343150" cy="2306955"/>
+                    </a:xfrm>
+                    <a:prstGeom prst="rect">
+                      <a:avLst/>
+                    </a:prstGeom>
+                  </pic:spPr>
+                </pic:pic>
+              </a:graphicData>
+            </a:graphic>
+            <wp14:sizeRelH relativeFrom="margin">
+              <wp14:pctWidth>0</wp14:pctWidth>
+            </wp14:sizeRelH>
+            <wp14:sizeRelV relativeFrom="margin">
+              <wp14:pctHeight>0</wp14:pctHeight>
+            </wp14:sizeRelV>
+          </wp:anchor>
+        </w:drawing>
+      </w:r>
+      <w:r>
+        <w:rPr>
+          <w:rFonts w:ascii="Times New Roman" w:hAnsi="Times New Roman" w:cs="Times New Roman"/>
+          <w:noProof/>
+          <w:sz w:val="24"/>
+          <w:szCs w:val="24"/>
+        </w:rPr>
+        <w:drawing>
+          <wp:anchor distT="0" distB="0" distL="114300" distR="114300" simplePos="0" relativeHeight="251660288" behindDoc="0" locked="0" layoutInCell="1" allowOverlap="1" wp14:anchorId="508F5EF7" wp14:editId="7D7D2372">
+            <wp:simplePos x="0" y="0"/>
+            <wp:positionH relativeFrom="margin">
+              <wp:align>left</wp:align>
+            </wp:positionH>
+            <wp:positionV relativeFrom="paragraph">
+              <wp:posOffset>0</wp:posOffset>
+            </wp:positionV>
+            <wp:extent cx="2305050" cy="2294255"/>
+            <wp:effectExtent l="0" t="0" r="0" b="0"/>
+            <wp:wrapSquare wrapText="bothSides"/>
+            <wp:docPr id="5" name="Picture 5"/>
+            <wp:cNvGraphicFramePr>
+              <a:graphicFrameLocks xmlns:a="http://schemas.openxmlformats.org/drawingml/2006/main" noChangeAspect="1"/>
+            </wp:cNvGraphicFramePr>
+            <a:graphic xmlns:a="http://schemas.openxmlformats.org/drawingml/2006/main">
+              <a:graphicData uri="http://schemas.openxmlformats.org/drawingml/2006/picture">
+                <pic:pic xmlns:pic="http://schemas.openxmlformats.org/drawingml/2006/picture">
+                  <pic:nvPicPr>
+                    <pic:cNvPr id="5" name="Picture 5"/>
+                    <pic:cNvPicPr/>
+                  </pic:nvPicPr>
+                  <pic:blipFill>
+                    <a:blip r:embed="rId6">
+                      <a:extLst>
+                        <a:ext uri="{28A0092B-C50C-407E-A947-70E740481C1C}">
+                          <a14:useLocalDpi xmlns:a14="http://schemas.microsoft.com/office/drawing/2010/main" val="0"/>
+                        </a:ext>
+                      </a:extLst>
+                    </a:blip>
+                    <a:stretch>
+                      <a:fillRect/>
+                    </a:stretch>
+                  </pic:blipFill>
+                  <pic:spPr>
+                    <a:xfrm>
+                      <a:off x="0" y="0"/>
+                      <a:ext cx="2305050" cy="2294255"/>
+                    </a:xfrm>
+                    <a:prstGeom prst="rect">
+                      <a:avLst/>
+                    </a:prstGeom>
+                  </pic:spPr>
+                </pic:pic>
+              </a:graphicData>
+            </a:graphic>
+            <wp14:sizeRelH relativeFrom="margin">
+              <wp14:pctWidth>0</wp14:pctWidth>
+            </wp14:sizeRelH>
+            <wp14:sizeRelV relativeFrom="margin">
+              <wp14:pctHeight>0</wp14:pctHeight>
+            </wp14:sizeRelV>
+          </wp:anchor>
+        </w:drawing>
+      </w:r>
+    </w:p>
+    <w:p>
+      <w:pPr>
+        <w:pStyle w:val="Caption"/>
+      </w:pPr>
+    </w:p>
+    <w:p>
+      <w:pPr>
+        <w:pStyle w:val="Caption"/>
+      </w:pPr>
+    </w:p>
+    <w:p>
+      <w:pPr>
+        <w:pStyle w:val="Caption"/>
+      </w:pPr>
+    </w:p>
+    <w:p>
+      <w:pPr>
+        <w:pStyle w:val="Caption"/>
+      </w:pPr>
+    </w:p>
+    <w:p>
+      <w:pPr>
+        <w:pStyle w:val="Caption"/>
+      </w:pPr>
+    </w:p>
+    <w:p>
+      <w:pPr>
+        <w:pStyle w:val="Caption"/>
+      </w:pPr>
+    </w:p>
+    <w:p>
+      <w:pPr>
+        <w:pStyle w:val="Caption"/>
+      </w:pPr>
+    </w:p>
+    <w:p>
+      <w:pPr>
+        <w:pStyle w:val="Caption"/>
+      </w:pPr>
+      <w:r>
+        <w:t xml:space="preserve">Figure </w:t>
+      </w:r>
+      <w:fldSimple w:instr=" SEQ Figure \* ARABIC ">
+        <w:r>
+          <w:rPr>
+            <w:noProof/>
+          </w:rPr>
+          <w:t>1</w:t>
+        </w:r>
+      </w:fldSimple>
+      <w:r>
+        <w:t xml:space="preserve"> </w:t>
+      </w:r>
+      <w:r>
+        <w:t>–</w:t>
+      </w:r>
+      <w:r>
+        <w:t xml:space="preserve"> Frame with many </w:t>
+      </w:r>
+      <w:r>
+        <w:t>susceptible individuals</w:t>
+      </w:r>
+    </w:p>
+    <w:p>
+      <w:pPr>
+        <w:pStyle w:val="Caption"/>
+      </w:pPr>
+      <w:r>
+        <w:rPr>
+          <w:rFonts w:ascii="Times New Roman" w:hAnsi="Times New Roman" w:cs="Times New Roman"/>
+          <w:noProof/>
+          <w:sz w:val="24"/>
+          <w:szCs w:val="24"/>
+        </w:rPr>
+        <w:drawing>
+          <wp:anchor distT="0" distB="0" distL="114300" distR="114300" simplePos="0" relativeHeight="251659264" behindDoc="0" locked="0" layoutInCell="1" allowOverlap="1" wp14:anchorId="3E751D95" wp14:editId="24DAB16D">
+            <wp:simplePos x="0" y="0"/>
+            <wp:positionH relativeFrom="column">
+              <wp:posOffset>19050</wp:posOffset>
+            </wp:positionH>
+            <wp:positionV relativeFrom="paragraph">
+              <wp:posOffset>196850</wp:posOffset>
+            </wp:positionV>
+            <wp:extent cx="2339975" cy="2314575"/>
+            <wp:effectExtent l="0" t="0" r="3175" b="9525"/>
+            <wp:wrapSquare wrapText="bothSides"/>
+            <wp:docPr id="3" name="Picture 3" descr="Background pattern&#10;&#10;Description automatically generated"/>
+            <wp:cNvGraphicFramePr>
+              <a:graphicFrameLocks xmlns:a="http://schemas.openxmlformats.org/drawingml/2006/main" noChangeAspect="1"/>
+            </wp:cNvGraphicFramePr>
+            <a:graphic xmlns:a="http://schemas.openxmlformats.org/drawingml/2006/main">
+              <a:graphicData uri="http://schemas.openxmlformats.org/drawingml/2006/picture">
+                <pic:pic xmlns:pic="http://schemas.openxmlformats.org/drawingml/2006/picture">
+                  <pic:nvPicPr>
+                    <pic:cNvPr id="3" name="Picture 3" descr="Background pattern&#10;&#10;Description automatically generated"/>
+                    <pic:cNvPicPr/>
+                  </pic:nvPicPr>
+                  <pic:blipFill>
+                    <a:blip r:embed="rId7">
+                      <a:extLst>
+                        <a:ext uri="{28A0092B-C50C-407E-A947-70E740481C1C}">
+                          <a14:useLocalDpi xmlns:a14="http://schemas.microsoft.com/office/drawing/2010/main" val="0"/>
+                        </a:ext>
+                      </a:extLst>
+                    </a:blip>
+                    <a:stretch>
+                      <a:fillRect/>
+                    </a:stretch>
+                  </pic:blipFill>
+                  <pic:spPr>
+                    <a:xfrm>
+                      <a:off x="0" y="0"/>
+                      <a:ext cx="2339975" cy="2314575"/>
+                    </a:xfrm>
+                    <a:prstGeom prst="rect">
+                      <a:avLst/>
+                    </a:prstGeom>
+                  </pic:spPr>
+                </pic:pic>
+              </a:graphicData>
+            </a:graphic>
+          </wp:anchor>
+        </w:drawing>
+      </w:r>
+      <w:r>
+        <w:t xml:space="preserve">Figure </w:t>
+      </w:r>
+      <w:fldSimple w:instr=" SEQ Figure \* ARABIC ">
+        <w:r>
+          <w:rPr>
+            <w:noProof/>
+          </w:rPr>
+          <w:t>2</w:t>
+        </w:r>
+      </w:fldSimple>
+      <w:r>
+        <w:t xml:space="preserve"> </w:t>
+      </w:r>
+      <w:r>
+        <w:t>–</w:t>
+      </w:r>
+      <w:r>
+        <w:t xml:space="preserve"> Frame with many</w:t>
+      </w:r>
+      <w:r>
+        <w:t xml:space="preserve"> infected individuals</w:t>
+      </w:r>
+      <w:r>
+        <w:tab/>
+      </w:r>
+      <w:r>
+        <w:tab/>
+      </w:r>
+      <w:r>
+        <w:tab/>
+        <w:t xml:space="preserve">     </w:t>
+      </w:r>
+      <w:r>
+        <w:t xml:space="preserve">Figure 3 </w:t>
+      </w:r>
+      <w:r>
+        <w:t>–</w:t>
+      </w:r>
+      <w:r>
+        <w:t xml:space="preserve"> Frame with many recovered individuals</w:t>
+      </w:r>
+    </w:p>
+    <w:p>
+      <w:pPr>
+        <w:spacing w:line="480" w:lineRule="auto"/>
+        <w:rPr>
+          <w:rFonts w:ascii="Times New Roman" w:hAnsi="Times New Roman" w:cs="Times New Roman"/>
+          <w:sz w:val="24"/>
+          <w:szCs w:val="24"/>
+        </w:rPr>
+      </w:pPr>
+      <w:r>
+        <w:rPr>
+          <w:rFonts w:ascii="Times New Roman" w:hAnsi="Times New Roman" w:cs="Times New Roman"/>
+          <w:sz w:val="24"/>
+          <w:szCs w:val="24"/>
+        </w:rPr>
+        <w:t xml:space="preserve"> </w:t>
       </w:r>
     </w:p>
     <w:p>
@@ -828,7 +1457,11 @@
           <w:szCs w:val="24"/>
         </w:rPr>
       </w:pPr>
-      <w:r>
+    </w:p>
+    <w:p>
+      <w:pPr>
+        <w:spacing w:line="480" w:lineRule="auto"/>
+        <w:jc w:val="center"/>
         <w:rPr>
           <w:rFonts w:ascii="Times New Roman" w:hAnsi="Times New Roman" w:cs="Times New Roman"/>
           <w:b/>
@@ -836,12 +1469,12 @@
           <w:sz w:val="24"/>
           <w:szCs w:val="24"/>
         </w:rPr>
-        <w:t xml:space="preserve">Procedures </w:t>
-      </w:r>
+      </w:pPr>
     </w:p>
     <w:p>
       <w:pPr>
         <w:spacing w:line="480" w:lineRule="auto"/>
+        <w:jc w:val="center"/>
         <w:rPr>
           <w:rFonts w:ascii="Times New Roman" w:hAnsi="Times New Roman" w:cs="Times New Roman"/>
           <w:b/>
@@ -863,7 +1496,211 @@
           <w:szCs w:val="24"/>
         </w:rPr>
       </w:pPr>
-      <w:r>
+    </w:p>
+    <w:p>
+      <w:pPr>
+        <w:spacing w:line="480" w:lineRule="auto"/>
+        <w:rPr>
+          <w:rFonts w:ascii="Times New Roman" w:hAnsi="Times New Roman" w:cs="Times New Roman"/>
+          <w:sz w:val="24"/>
+          <w:szCs w:val="24"/>
+        </w:rPr>
+      </w:pPr>
+      <w:r>
+        <w:rPr>
+          <w:rFonts w:ascii="Times New Roman" w:hAnsi="Times New Roman" w:cs="Times New Roman"/>
+          <w:sz w:val="24"/>
+          <w:szCs w:val="24"/>
+        </w:rPr>
+        <w:tab/>
+        <w:t xml:space="preserve">Looking at figures 1,2, and 3 above, </w:t>
+      </w:r>
+      <w:r>
+        <w:rPr>
+          <w:rFonts w:ascii="Times New Roman" w:hAnsi="Times New Roman" w:cs="Times New Roman"/>
+          <w:sz w:val="24"/>
+          <w:szCs w:val="24"/>
+        </w:rPr>
+        <w:t xml:space="preserve">these images were taken from a single control data </w:t>
+      </w:r>
+      <w:r>
+        <w:rPr>
+          <w:rFonts w:ascii="Times New Roman" w:hAnsi="Times New Roman" w:cs="Times New Roman"/>
+          <w:sz w:val="24"/>
+          <w:szCs w:val="24"/>
+        </w:rPr>
+        <w:t xml:space="preserve">run. Near the beginning, figure </w:t>
+      </w:r>
+      <w:r>
+        <w:rPr>
+          <w:rFonts w:ascii="Times New Roman" w:hAnsi="Times New Roman" w:cs="Times New Roman"/>
+          <w:sz w:val="24"/>
+          <w:szCs w:val="24"/>
+        </w:rPr>
+        <w:t>1</w:t>
+      </w:r>
+      <w:r>
+        <w:rPr>
+          <w:rFonts w:ascii="Times New Roman" w:hAnsi="Times New Roman" w:cs="Times New Roman"/>
+          <w:sz w:val="24"/>
+          <w:szCs w:val="24"/>
+        </w:rPr>
+        <w:t xml:space="preserve"> was taken as the index case has barely spread to others and few have recovered. Not too far after figure </w:t>
+      </w:r>
+      <w:r>
+        <w:rPr>
+          <w:rFonts w:ascii="Times New Roman" w:hAnsi="Times New Roman" w:cs="Times New Roman"/>
+          <w:sz w:val="24"/>
+          <w:szCs w:val="24"/>
+        </w:rPr>
+        <w:t>1</w:t>
+      </w:r>
+      <w:r>
+        <w:rPr>
+          <w:rFonts w:ascii="Times New Roman" w:hAnsi="Times New Roman" w:cs="Times New Roman"/>
+          <w:sz w:val="24"/>
+          <w:szCs w:val="24"/>
+        </w:rPr>
+        <w:t xml:space="preserve">, figure </w:t>
+      </w:r>
+      <w:r>
+        <w:rPr>
+          <w:rFonts w:ascii="Times New Roman" w:hAnsi="Times New Roman" w:cs="Times New Roman"/>
+          <w:sz w:val="24"/>
+          <w:szCs w:val="24"/>
+        </w:rPr>
+        <w:t>2</w:t>
+      </w:r>
+      <w:r>
+        <w:rPr>
+          <w:rFonts w:ascii="Times New Roman" w:hAnsi="Times New Roman" w:cs="Times New Roman"/>
+          <w:sz w:val="24"/>
+          <w:szCs w:val="24"/>
+        </w:rPr>
+        <w:t xml:space="preserve"> was taken as the index case has spread enough to others to cause a large chain reaction and result in many infected individuals. After that, figure </w:t>
+      </w:r>
+      <w:r>
+        <w:rPr>
+          <w:rFonts w:ascii="Times New Roman" w:hAnsi="Times New Roman" w:cs="Times New Roman"/>
+          <w:sz w:val="24"/>
+          <w:szCs w:val="24"/>
+        </w:rPr>
+        <w:t>3</w:t>
+      </w:r>
+      <w:r>
+        <w:rPr>
+          <w:rFonts w:ascii="Times New Roman" w:hAnsi="Times New Roman" w:cs="Times New Roman"/>
+          <w:sz w:val="24"/>
+          <w:szCs w:val="24"/>
+        </w:rPr>
+        <w:t xml:space="preserve"> was taken as the infected population member’s infection period runs out and they become recovered. </w:t>
+      </w:r>
+      <w:r>
+        <w:rPr>
+          <w:rFonts w:ascii="Times New Roman" w:hAnsi="Times New Roman" w:cs="Times New Roman"/>
+          <w:sz w:val="24"/>
+          <w:szCs w:val="24"/>
+        </w:rPr>
+        <w:t xml:space="preserve">For more explanation of how a simulation </w:t>
+      </w:r>
+      <w:proofErr w:type="gramStart"/>
+      <w:r>
+        <w:rPr>
+          <w:rFonts w:ascii="Times New Roman" w:hAnsi="Times New Roman" w:cs="Times New Roman"/>
+          <w:sz w:val="24"/>
+          <w:szCs w:val="24"/>
+        </w:rPr>
+        <w:t>as a whole runs</w:t>
+      </w:r>
+      <w:proofErr w:type="gramEnd"/>
+      <w:r>
+        <w:rPr>
+          <w:rFonts w:ascii="Times New Roman" w:hAnsi="Times New Roman" w:cs="Times New Roman"/>
+          <w:sz w:val="24"/>
+          <w:szCs w:val="24"/>
+        </w:rPr>
+        <w:t xml:space="preserve">, look to figure 4 below for a simplified flow chart of a simulation run. </w:t>
+      </w:r>
+    </w:p>
+    <w:p>
+      <w:pPr>
+        <w:pStyle w:val="Caption"/>
+        <w:keepNext/>
+      </w:pPr>
+      <w:r>
+        <w:lastRenderedPageBreak/>
+        <w:t xml:space="preserve">Figure 4 </w:t>
+      </w:r>
+      <w:r>
+        <w:t>–</w:t>
+      </w:r>
+      <w:r>
+        <w:t xml:space="preserve"> How a Simulation Runs</w:t>
+      </w:r>
+    </w:p>
+    <w:p>
+      <w:pPr>
+        <w:spacing w:line="480" w:lineRule="auto"/>
+        <w:rPr>
+          <w:rFonts w:ascii="Times New Roman" w:hAnsi="Times New Roman" w:cs="Times New Roman"/>
+          <w:sz w:val="24"/>
+          <w:szCs w:val="24"/>
+        </w:rPr>
+      </w:pPr>
+      <w:r>
+        <w:rPr>
+          <w:rFonts w:ascii="Times New Roman" w:hAnsi="Times New Roman" w:cs="Times New Roman"/>
+          <w:noProof/>
+          <w:sz w:val="24"/>
+          <w:szCs w:val="24"/>
+        </w:rPr>
+        <w:drawing>
+          <wp:inline distT="0" distB="0" distL="0" distR="0" wp14:anchorId="05654E20" wp14:editId="6F2769D7">
+            <wp:extent cx="4752975" cy="5629275"/>
+            <wp:effectExtent l="0" t="0" r="9525" b="9525"/>
+            <wp:docPr id="13" name="Picture 13" descr="Diagram&#10;&#10;Description automatically generated"/>
+            <wp:cNvGraphicFramePr>
+              <a:graphicFrameLocks xmlns:a="http://schemas.openxmlformats.org/drawingml/2006/main" noChangeAspect="1"/>
+            </wp:cNvGraphicFramePr>
+            <a:graphic xmlns:a="http://schemas.openxmlformats.org/drawingml/2006/main">
+              <a:graphicData uri="http://schemas.openxmlformats.org/drawingml/2006/picture">
+                <pic:pic xmlns:pic="http://schemas.openxmlformats.org/drawingml/2006/picture">
+                  <pic:nvPicPr>
+                    <pic:cNvPr id="13" name="Picture 13" descr="Diagram&#10;&#10;Description automatically generated"/>
+                    <pic:cNvPicPr/>
+                  </pic:nvPicPr>
+                  <pic:blipFill>
+                    <a:blip r:embed="rId8">
+                      <a:extLst>
+                        <a:ext uri="{28A0092B-C50C-407E-A947-70E740481C1C}">
+                          <a14:useLocalDpi xmlns:a14="http://schemas.microsoft.com/office/drawing/2010/main" val="0"/>
+                        </a:ext>
+                      </a:extLst>
+                    </a:blip>
+                    <a:stretch>
+                      <a:fillRect/>
+                    </a:stretch>
+                  </pic:blipFill>
+                  <pic:spPr>
+                    <a:xfrm>
+                      <a:off x="0" y="0"/>
+                      <a:ext cx="4752975" cy="5629275"/>
+                    </a:xfrm>
+                    <a:prstGeom prst="rect">
+                      <a:avLst/>
+                    </a:prstGeom>
+                  </pic:spPr>
+                </pic:pic>
+              </a:graphicData>
+            </a:graphic>
+          </wp:inline>
+        </w:drawing>
+      </w:r>
+    </w:p>
+    <w:p>
+      <w:pPr>
+        <w:spacing w:line="480" w:lineRule="auto"/>
+        <w:jc w:val="center"/>
         <w:rPr>
           <w:rFonts w:ascii="Times New Roman" w:hAnsi="Times New Roman" w:cs="Times New Roman"/>
           <w:b/>
@@ -871,7 +1708,93 @@
           <w:sz w:val="24"/>
           <w:szCs w:val="24"/>
         </w:rPr>
-        <w:t>The Collected Data</w:t>
+      </w:pPr>
+      <w:r>
+        <w:rPr>
+          <w:rFonts w:ascii="Times New Roman" w:hAnsi="Times New Roman" w:cs="Times New Roman"/>
+          <w:b/>
+          <w:bCs/>
+          <w:sz w:val="24"/>
+          <w:szCs w:val="24"/>
+        </w:rPr>
+        <w:t xml:space="preserve">The Goal and Hypothesis </w:t>
+      </w:r>
+    </w:p>
+    <w:p>
+      <w:pPr>
+        <w:spacing w:line="480" w:lineRule="auto"/>
+        <w:rPr>
+          <w:rFonts w:ascii="Times New Roman" w:hAnsi="Times New Roman" w:cs="Times New Roman"/>
+          <w:sz w:val="24"/>
+          <w:szCs w:val="24"/>
+        </w:rPr>
+      </w:pPr>
+      <w:r>
+        <w:rPr>
+          <w:rFonts w:ascii="Times New Roman" w:hAnsi="Times New Roman" w:cs="Times New Roman"/>
+          <w:sz w:val="24"/>
+          <w:szCs w:val="24"/>
+        </w:rPr>
+        <w:tab/>
+        <w:t xml:space="preserve">The goal </w:t>
+      </w:r>
+      <w:r>
+        <w:rPr>
+          <w:rFonts w:ascii="Times New Roman" w:hAnsi="Times New Roman" w:cs="Times New Roman"/>
+          <w:sz w:val="24"/>
+          <w:szCs w:val="24"/>
+        </w:rPr>
+        <w:t xml:space="preserve">of the described experiment is to yield realistic data </w:t>
+      </w:r>
+      <w:r>
+        <w:rPr>
+          <w:rFonts w:ascii="Times New Roman" w:hAnsi="Times New Roman" w:cs="Times New Roman"/>
+          <w:sz w:val="24"/>
+          <w:szCs w:val="24"/>
+        </w:rPr>
+        <w:t>that can</w:t>
+      </w:r>
+      <w:r>
+        <w:rPr>
+          <w:rFonts w:ascii="Times New Roman" w:hAnsi="Times New Roman" w:cs="Times New Roman"/>
+          <w:sz w:val="24"/>
+          <w:szCs w:val="24"/>
+        </w:rPr>
+        <w:t xml:space="preserve"> mirror actual viruses and to see if enough change in any virus condition can lower a virus’s spread. It was hypothesized that the tested independent variables all </w:t>
+      </w:r>
+      <w:proofErr w:type="gramStart"/>
+      <w:r>
+        <w:rPr>
+          <w:rFonts w:ascii="Times New Roman" w:hAnsi="Times New Roman" w:cs="Times New Roman"/>
+          <w:sz w:val="24"/>
+          <w:szCs w:val="24"/>
+        </w:rPr>
+        <w:t>have the ability to</w:t>
+      </w:r>
+      <w:proofErr w:type="gramEnd"/>
+      <w:r>
+        <w:rPr>
+          <w:rFonts w:ascii="Times New Roman" w:hAnsi="Times New Roman" w:cs="Times New Roman"/>
+          <w:sz w:val="24"/>
+          <w:szCs w:val="24"/>
+        </w:rPr>
+        <w:t xml:space="preserve"> keep at least 50% of the population from becoming infected</w:t>
+      </w:r>
+      <w:r>
+        <w:rPr>
+          <w:rFonts w:ascii="Times New Roman" w:hAnsi="Times New Roman" w:cs="Times New Roman"/>
+          <w:sz w:val="24"/>
+          <w:szCs w:val="24"/>
+        </w:rPr>
+        <w:t>; however, some tested variables will meet this thresh hold before others.</w:t>
+      </w:r>
+      <w:r>
+        <w:rPr>
+          <w:rFonts w:ascii="Times New Roman" w:hAnsi="Times New Roman" w:cs="Times New Roman"/>
+          <w:sz w:val="24"/>
+          <w:szCs w:val="24"/>
+        </w:rPr>
+        <w:t xml:space="preserve"> </w:t>
       </w:r>
     </w:p>
     <w:p>
@@ -886,6 +1809,261 @@
           <w:szCs w:val="24"/>
         </w:rPr>
       </w:pPr>
+      <w:r>
+        <w:rPr>
+          <w:rFonts w:ascii="Times New Roman" w:hAnsi="Times New Roman" w:cs="Times New Roman"/>
+          <w:b/>
+          <w:bCs/>
+          <w:sz w:val="24"/>
+          <w:szCs w:val="24"/>
+        </w:rPr>
+        <w:lastRenderedPageBreak/>
+        <w:t xml:space="preserve">Procedures </w:t>
+      </w:r>
+    </w:p>
+    <w:p>
+      <w:pPr>
+        <w:spacing w:line="480" w:lineRule="auto"/>
+        <w:rPr>
+          <w:rFonts w:ascii="Times New Roman" w:hAnsi="Times New Roman" w:cs="Times New Roman"/>
+          <w:sz w:val="24"/>
+          <w:szCs w:val="24"/>
+        </w:rPr>
+      </w:pPr>
+      <w:r>
+        <w:rPr>
+          <w:rFonts w:ascii="Times New Roman" w:hAnsi="Times New Roman" w:cs="Times New Roman"/>
+          <w:b/>
+          <w:bCs/>
+          <w:sz w:val="24"/>
+          <w:szCs w:val="24"/>
+        </w:rPr>
+        <w:tab/>
+      </w:r>
+      <w:r>
+        <w:rPr>
+          <w:rFonts w:ascii="Times New Roman" w:hAnsi="Times New Roman" w:cs="Times New Roman"/>
+          <w:sz w:val="24"/>
+          <w:szCs w:val="24"/>
+        </w:rPr>
+        <w:t xml:space="preserve">The experiment described in this paper began with building the </w:t>
+      </w:r>
+      <w:r>
+        <w:rPr>
+          <w:rFonts w:ascii="Times New Roman" w:hAnsi="Times New Roman" w:cs="Times New Roman"/>
+          <w:sz w:val="24"/>
+          <w:szCs w:val="24"/>
+        </w:rPr>
+        <w:t xml:space="preserve">used </w:t>
+      </w:r>
+      <w:r>
+        <w:rPr>
+          <w:rFonts w:ascii="Times New Roman" w:hAnsi="Times New Roman" w:cs="Times New Roman"/>
+          <w:sz w:val="24"/>
+          <w:szCs w:val="24"/>
+        </w:rPr>
+        <w:t>computer simulation while utilizing previous research to have realistic values. Then, a control experiment where no values were changed was ran. After that, 4 experiments were r</w:t>
+      </w:r>
+      <w:r>
+        <w:rPr>
+          <w:rFonts w:ascii="Times New Roman" w:hAnsi="Times New Roman" w:cs="Times New Roman"/>
+          <w:sz w:val="24"/>
+          <w:szCs w:val="24"/>
+        </w:rPr>
+        <w:t>u</w:t>
+      </w:r>
+      <w:r>
+        <w:rPr>
+          <w:rFonts w:ascii="Times New Roman" w:hAnsi="Times New Roman" w:cs="Times New Roman"/>
+          <w:sz w:val="24"/>
+          <w:szCs w:val="24"/>
+        </w:rPr>
+        <w:t>n with each only changing one variable</w:t>
+      </w:r>
+      <w:r>
+        <w:rPr>
+          <w:rFonts w:ascii="Times New Roman" w:hAnsi="Times New Roman" w:cs="Times New Roman"/>
+          <w:sz w:val="24"/>
+          <w:szCs w:val="24"/>
+        </w:rPr>
+        <w:t xml:space="preserve"> and keeping the other variables the same as the </w:t>
+      </w:r>
+      <w:r>
+        <w:rPr>
+          <w:rFonts w:ascii="Times New Roman" w:hAnsi="Times New Roman" w:cs="Times New Roman"/>
+          <w:sz w:val="24"/>
+          <w:szCs w:val="24"/>
+        </w:rPr>
+        <w:t>controls</w:t>
+      </w:r>
+      <w:r>
+        <w:rPr>
+          <w:rFonts w:ascii="Times New Roman" w:hAnsi="Times New Roman" w:cs="Times New Roman"/>
+          <w:sz w:val="24"/>
+          <w:szCs w:val="24"/>
+        </w:rPr>
+        <w:t xml:space="preserve">. The 4 experiment’s passes consisted of them starting with the exact same values as the control experiment, but after that simulation completes a single independent variable was changed by an increment up until a final max or minimum was reached; the control values and the experiment maximums or minimums can be seen in table 1 below. </w:t>
+      </w:r>
+      <w:r>
+        <w:rPr>
+          <w:rFonts w:ascii="Times New Roman" w:hAnsi="Times New Roman" w:cs="Times New Roman"/>
+          <w:sz w:val="24"/>
+          <w:szCs w:val="24"/>
+        </w:rPr>
+        <w:t xml:space="preserve"> Once all these experiments were completed, the average</w:t>
+      </w:r>
+      <w:r>
+        <w:rPr>
+          <w:rFonts w:ascii="Times New Roman" w:hAnsi="Times New Roman" w:cs="Times New Roman"/>
+          <w:sz w:val="24"/>
+          <w:szCs w:val="24"/>
+        </w:rPr>
+        <w:t xml:space="preserve"> </w:t>
+      </w:r>
+      <w:r>
+        <w:rPr>
+          <w:rFonts w:ascii="Times New Roman" w:hAnsi="Times New Roman" w:cs="Times New Roman"/>
+          <w:sz w:val="24"/>
+          <w:szCs w:val="24"/>
+        </w:rPr>
+        <w:t xml:space="preserve">susceptible, infected, and recovered individuals for each experiment were logged. The 5 experiments completed were then ran 99 times more and their data was averaged overall to avoid sporadic data and to have more accurate results. For example, only looking at the infect radius experiment, it first ran a simulation with an infect radius of 10, an infect chance of 10, an infect period of 240, and with 0 individuals wearing a mask. After that simulation was ran and logged, another simulation was run with an infect radius of 9, an infect chance of 10, an infect period of 240, and 0 masks used. The next simulation would have the same values except the infect radius would be 8, then 7, then 6, and so on until it reached zero where the experiment would be over. This would be done 100 times and all the data for this experiment alone would be averaged and then saved. This process happened to </w:t>
+      </w:r>
+      <w:proofErr w:type="gramStart"/>
+      <w:r>
+        <w:rPr>
+          <w:rFonts w:ascii="Times New Roman" w:hAnsi="Times New Roman" w:cs="Times New Roman"/>
+          <w:sz w:val="24"/>
+          <w:szCs w:val="24"/>
+        </w:rPr>
+        <w:t>all of</w:t>
+      </w:r>
+      <w:proofErr w:type="gramEnd"/>
+      <w:r>
+        <w:rPr>
+          <w:rFonts w:ascii="Times New Roman" w:hAnsi="Times New Roman" w:cs="Times New Roman"/>
+          <w:sz w:val="24"/>
+          <w:szCs w:val="24"/>
+        </w:rPr>
+        <w:t xml:space="preserve"> the experiments except the control where it was just r</w:t>
+      </w:r>
+      <w:r>
+        <w:rPr>
+          <w:rFonts w:ascii="Times New Roman" w:hAnsi="Times New Roman" w:cs="Times New Roman"/>
+          <w:sz w:val="24"/>
+          <w:szCs w:val="24"/>
+        </w:rPr>
+        <w:t>u</w:t>
+      </w:r>
+      <w:r>
+        <w:rPr>
+          <w:rFonts w:ascii="Times New Roman" w:hAnsi="Times New Roman" w:cs="Times New Roman"/>
+          <w:sz w:val="24"/>
+          <w:szCs w:val="24"/>
+        </w:rPr>
+        <w:t>n 100 times and averaged,</w:t>
+      </w:r>
+      <w:r>
+        <w:rPr>
+          <w:rFonts w:ascii="Times New Roman" w:hAnsi="Times New Roman" w:cs="Times New Roman"/>
+          <w:sz w:val="24"/>
+          <w:szCs w:val="24"/>
+        </w:rPr>
+        <w:t xml:space="preserve"> there were no changing variables in the control experiment.</w:t>
+      </w:r>
+      <w:r>
+        <w:rPr>
+          <w:rFonts w:ascii="Times New Roman" w:hAnsi="Times New Roman" w:cs="Times New Roman"/>
+          <w:sz w:val="24"/>
+          <w:szCs w:val="24"/>
+        </w:rPr>
+        <w:t xml:space="preserve"> </w:t>
+      </w:r>
+    </w:p>
+    <w:p>
+      <w:pPr>
+        <w:pStyle w:val="Caption"/>
+        <w:keepNext/>
+      </w:pPr>
+      <w:r>
+        <w:t xml:space="preserve">Table </w:t>
+      </w:r>
+      <w:fldSimple w:instr=" SEQ Table \* ARABIC ">
+        <w:r>
+          <w:rPr>
+            <w:noProof/>
+          </w:rPr>
+          <w:t>1</w:t>
+        </w:r>
+      </w:fldSimple>
+    </w:p>
+    <w:p>
+      <w:pPr>
+        <w:spacing w:line="480" w:lineRule="auto"/>
+        <w:rPr>
+          <w:rFonts w:ascii="Times New Roman" w:hAnsi="Times New Roman" w:cs="Times New Roman"/>
+          <w:sz w:val="24"/>
+          <w:szCs w:val="24"/>
+        </w:rPr>
+      </w:pPr>
+      <w:r>
+        <w:rPr>
+          <w:rFonts w:ascii="Times New Roman" w:hAnsi="Times New Roman" w:cs="Times New Roman"/>
+          <w:noProof/>
+          <w:sz w:val="24"/>
+          <w:szCs w:val="24"/>
+        </w:rPr>
+        <w:drawing>
+          <wp:inline distT="0" distB="0" distL="0" distR="0" wp14:anchorId="19756AF2" wp14:editId="01B741EA">
+            <wp:extent cx="5943600" cy="701040"/>
+            <wp:effectExtent l="0" t="0" r="0" b="3810"/>
+            <wp:docPr id="14" name="Picture 14"/>
+            <wp:cNvGraphicFramePr>
+              <a:graphicFrameLocks xmlns:a="http://schemas.openxmlformats.org/drawingml/2006/main" noChangeAspect="1"/>
+            </wp:cNvGraphicFramePr>
+            <a:graphic xmlns:a="http://schemas.openxmlformats.org/drawingml/2006/main">
+              <a:graphicData uri="http://schemas.openxmlformats.org/drawingml/2006/picture">
+                <pic:pic xmlns:pic="http://schemas.openxmlformats.org/drawingml/2006/picture">
+                  <pic:nvPicPr>
+                    <pic:cNvPr id="14" name="Picture 14"/>
+                    <pic:cNvPicPr/>
+                  </pic:nvPicPr>
+                  <pic:blipFill>
+                    <a:blip r:embed="rId9">
+                      <a:extLst>
+                        <a:ext uri="{28A0092B-C50C-407E-A947-70E740481C1C}">
+                          <a14:useLocalDpi xmlns:a14="http://schemas.microsoft.com/office/drawing/2010/main" val="0"/>
+                        </a:ext>
+                      </a:extLst>
+                    </a:blip>
+                    <a:stretch>
+                      <a:fillRect/>
+                    </a:stretch>
+                  </pic:blipFill>
+                  <pic:spPr>
+                    <a:xfrm>
+                      <a:off x="0" y="0"/>
+                      <a:ext cx="5943600" cy="701040"/>
+                    </a:xfrm>
+                    <a:prstGeom prst="rect">
+                      <a:avLst/>
+                    </a:prstGeom>
+                  </pic:spPr>
+                </pic:pic>
+              </a:graphicData>
+            </a:graphic>
+          </wp:inline>
+        </w:drawing>
+      </w:r>
+    </w:p>
+    <w:p>
+      <w:pPr>
+        <w:spacing w:line="480" w:lineRule="auto"/>
+        <w:rPr>
+          <w:rFonts w:ascii="Times New Roman" w:hAnsi="Times New Roman" w:cs="Times New Roman"/>
+          <w:sz w:val="24"/>
+          <w:szCs w:val="24"/>
+        </w:rPr>
+      </w:pPr>
     </w:p>
     <w:p>
       <w:pPr>
@@ -904,42 +2082,392 @@
           <w:rFonts w:ascii="Times New Roman" w:hAnsi="Times New Roman" w:cs="Times New Roman"/>
           <w:b/>
           <w:bCs/>
-          <w:sz w:val="24"/>
-          <w:szCs w:val="24"/>
-        </w:rPr>
-        <w:t>Conclusion</w:t>
-      </w:r>
-    </w:p>
-    <w:p>
-      <w:pPr>
+          <w:noProof/>
+          <w:sz w:val="24"/>
+          <w:szCs w:val="24"/>
+        </w:rPr>
+        <mc:AlternateContent>
+          <mc:Choice Requires="wps">
+            <w:drawing>
+              <wp:anchor distT="0" distB="0" distL="114300" distR="114300" simplePos="0" relativeHeight="251678720" behindDoc="0" locked="0" layoutInCell="1" allowOverlap="1" wp14:anchorId="5A598744" wp14:editId="4F28D0C3">
+                <wp:simplePos x="0" y="0"/>
+                <wp:positionH relativeFrom="column">
+                  <wp:posOffset>3555215</wp:posOffset>
+                </wp:positionH>
+                <wp:positionV relativeFrom="paragraph">
+                  <wp:posOffset>1909786</wp:posOffset>
+                </wp:positionV>
+                <wp:extent cx="2404272" cy="0"/>
+                <wp:effectExtent l="0" t="0" r="0" b="0"/>
+                <wp:wrapNone/>
+                <wp:docPr id="30" name="Straight Connector 30"/>
+                <wp:cNvGraphicFramePr/>
+                <a:graphic xmlns:a="http://schemas.openxmlformats.org/drawingml/2006/main">
+                  <a:graphicData uri="http://schemas.microsoft.com/office/word/2010/wordprocessingShape">
+                    <wps:wsp>
+                      <wps:cNvCnPr/>
+                      <wps:spPr>
+                        <a:xfrm>
+                          <a:off x="0" y="0"/>
+                          <a:ext cx="2404272" cy="0"/>
+                        </a:xfrm>
+                        <a:prstGeom prst="line">
+                          <a:avLst/>
+                        </a:prstGeom>
+                      </wps:spPr>
+                      <wps:style>
+                        <a:lnRef idx="1">
+                          <a:schemeClr val="dk1"/>
+                        </a:lnRef>
+                        <a:fillRef idx="0">
+                          <a:schemeClr val="dk1"/>
+                        </a:fillRef>
+                        <a:effectRef idx="0">
+                          <a:schemeClr val="dk1"/>
+                        </a:effectRef>
+                        <a:fontRef idx="minor">
+                          <a:schemeClr val="tx1"/>
+                        </a:fontRef>
+                      </wps:style>
+                      <wps:bodyPr/>
+                    </wps:wsp>
+                  </a:graphicData>
+                </a:graphic>
+                <wp14:sizeRelH relativeFrom="margin">
+                  <wp14:pctWidth>0</wp14:pctWidth>
+                </wp14:sizeRelH>
+                <wp14:sizeRelV relativeFrom="margin">
+                  <wp14:pctHeight>0</wp14:pctHeight>
+                </wp14:sizeRelV>
+              </wp:anchor>
+            </w:drawing>
+          </mc:Choice>
+          <mc:Fallback>
+            <w:pict>
+              <v:line w14:anchorId="60DA6E55" id="Straight Connector 30" o:spid="_x0000_s1026" style="position:absolute;z-index:251678720;visibility:visible;mso-wrap-style:square;mso-width-percent:0;mso-height-percent:0;mso-wrap-distance-left:9pt;mso-wrap-distance-top:0;mso-wrap-distance-right:9pt;mso-wrap-distance-bottom:0;mso-position-horizontal:absolute;mso-position-horizontal-relative:text;mso-position-vertical:absolute;mso-position-vertical-relative:text;mso-width-percent:0;mso-height-percent:0;mso-width-relative:margin;mso-height-relative:margin" from="279.95pt,150.4pt" to="469.25pt,150.4pt" o:gfxdata="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" strokecolor="black [3200]" strokeweight=".5pt">
+                <v:stroke joinstyle="miter"/>
+              </v:line>
+            </w:pict>
+          </mc:Fallback>
+        </mc:AlternateContent>
+      </w:r>
+      <w:r>
         <w:rPr>
           <w:rFonts w:ascii="Times New Roman" w:hAnsi="Times New Roman" w:cs="Times New Roman"/>
           <w:b/>
           <w:bCs/>
-          <w:sz w:val="24"/>
-          <w:szCs w:val="24"/>
-        </w:rPr>
-      </w:pPr>
-    </w:p>
-    <w:p>
-      <w:pPr>
+          <w:noProof/>
+          <w:sz w:val="24"/>
+          <w:szCs w:val="24"/>
+        </w:rPr>
+        <mc:AlternateContent>
+          <mc:Choice Requires="wps">
+            <w:drawing>
+              <wp:anchor distT="0" distB="0" distL="114300" distR="114300" simplePos="0" relativeHeight="251676672" behindDoc="0" locked="0" layoutInCell="1" allowOverlap="1" wp14:anchorId="17610A7B" wp14:editId="52AEAEF2">
+                <wp:simplePos x="0" y="0"/>
+                <wp:positionH relativeFrom="column">
+                  <wp:posOffset>285750</wp:posOffset>
+                </wp:positionH>
+                <wp:positionV relativeFrom="paragraph">
+                  <wp:posOffset>1852929</wp:posOffset>
+                </wp:positionV>
+                <wp:extent cx="2524125" cy="0"/>
+                <wp:effectExtent l="0" t="0" r="0" b="0"/>
+                <wp:wrapNone/>
+                <wp:docPr id="28" name="Straight Connector 28"/>
+                <wp:cNvGraphicFramePr/>
+                <a:graphic xmlns:a="http://schemas.openxmlformats.org/drawingml/2006/main">
+                  <a:graphicData uri="http://schemas.microsoft.com/office/word/2010/wordprocessingShape">
+                    <wps:wsp>
+                      <wps:cNvCnPr/>
+                      <wps:spPr>
+                        <a:xfrm flipV="1">
+                          <a:off x="0" y="0"/>
+                          <a:ext cx="2524125" cy="0"/>
+                        </a:xfrm>
+                        <a:prstGeom prst="line">
+                          <a:avLst/>
+                        </a:prstGeom>
+                      </wps:spPr>
+                      <wps:style>
+                        <a:lnRef idx="1">
+                          <a:schemeClr val="dk1"/>
+                        </a:lnRef>
+                        <a:fillRef idx="0">
+                          <a:schemeClr val="dk1"/>
+                        </a:fillRef>
+                        <a:effectRef idx="0">
+                          <a:schemeClr val="dk1"/>
+                        </a:effectRef>
+                        <a:fontRef idx="minor">
+                          <a:schemeClr val="tx1"/>
+                        </a:fontRef>
+                      </wps:style>
+                      <wps:bodyPr/>
+                    </wps:wsp>
+                  </a:graphicData>
+                </a:graphic>
+                <wp14:sizeRelH relativeFrom="margin">
+                  <wp14:pctWidth>0</wp14:pctWidth>
+                </wp14:sizeRelH>
+                <wp14:sizeRelV relativeFrom="margin">
+                  <wp14:pctHeight>0</wp14:pctHeight>
+                </wp14:sizeRelV>
+              </wp:anchor>
+            </w:drawing>
+          </mc:Choice>
+          <mc:Fallback>
+            <w:pict>
+              <v:line w14:anchorId="695B9D30" id="Straight Connector 28" o:spid="_x0000_s1026" style="position:absolute;flip:y;z-index:251676672;visibility:visible;mso-wrap-style:square;mso-width-percent:0;mso-height-percent:0;mso-wrap-distance-left:9pt;mso-wrap-distance-top:0;mso-wrap-distance-right:9pt;mso-wrap-distance-bottom:0;mso-position-horizontal:absolute;mso-position-horizontal-relative:text;mso-position-vertical:absolute;mso-position-vertical-relative:text;mso-width-percent:0;mso-height-percent:0;mso-width-relative:margin;mso-height-relative:margin" from="22.5pt,145.9pt" to="221.25pt,145.9pt" o:gfxdata="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" strokecolor="black [3200]" strokeweight=".5pt">
+                <v:stroke joinstyle="miter"/>
+              </v:line>
+            </w:pict>
+          </mc:Fallback>
+        </mc:AlternateContent>
+      </w:r>
+      <w:r>
         <w:rPr>
           <w:rFonts w:ascii="Times New Roman" w:hAnsi="Times New Roman" w:cs="Times New Roman"/>
           <w:b/>
           <w:bCs/>
-          <w:sz w:val="24"/>
-          <w:szCs w:val="24"/>
-        </w:rPr>
-      </w:pPr>
+          <w:noProof/>
+          <w:sz w:val="24"/>
+          <w:szCs w:val="24"/>
+        </w:rPr>
+        <w:drawing>
+          <wp:anchor distT="0" distB="0" distL="114300" distR="114300" simplePos="0" relativeHeight="251662336" behindDoc="0" locked="0" layoutInCell="1" allowOverlap="1" wp14:anchorId="1D1FB574" wp14:editId="3A52B91A">
+            <wp:simplePos x="0" y="0"/>
+            <wp:positionH relativeFrom="margin">
+              <wp:posOffset>3009265</wp:posOffset>
+            </wp:positionH>
+            <wp:positionV relativeFrom="paragraph">
+              <wp:posOffset>497840</wp:posOffset>
+            </wp:positionV>
+            <wp:extent cx="3419475" cy="2564130"/>
+            <wp:effectExtent l="0" t="0" r="9525" b="7620"/>
+            <wp:wrapTopAndBottom/>
+            <wp:docPr id="20" name="Picture 20"/>
+            <wp:cNvGraphicFramePr>
+              <a:graphicFrameLocks xmlns:a="http://schemas.openxmlformats.org/drawingml/2006/main" noChangeAspect="1"/>
+            </wp:cNvGraphicFramePr>
+            <a:graphic xmlns:a="http://schemas.openxmlformats.org/drawingml/2006/main">
+              <a:graphicData uri="http://schemas.openxmlformats.org/drawingml/2006/picture">
+                <pic:pic xmlns:pic="http://schemas.openxmlformats.org/drawingml/2006/picture">
+                  <pic:nvPicPr>
+                    <pic:cNvPr id="20" name="Picture 20"/>
+                    <pic:cNvPicPr/>
+                  </pic:nvPicPr>
+                  <pic:blipFill>
+                    <a:blip r:embed="rId10">
+                      <a:extLst>
+                        <a:ext uri="{28A0092B-C50C-407E-A947-70E740481C1C}">
+                          <a14:useLocalDpi xmlns:a14="http://schemas.microsoft.com/office/drawing/2010/main" val="0"/>
+                        </a:ext>
+                      </a:extLst>
+                    </a:blip>
+                    <a:stretch>
+                      <a:fillRect/>
+                    </a:stretch>
+                  </pic:blipFill>
+                  <pic:spPr>
+                    <a:xfrm>
+                      <a:off x="0" y="0"/>
+                      <a:ext cx="3419475" cy="2564130"/>
+                    </a:xfrm>
+                    <a:prstGeom prst="rect">
+                      <a:avLst/>
+                    </a:prstGeom>
+                  </pic:spPr>
+                </pic:pic>
+              </a:graphicData>
+            </a:graphic>
+            <wp14:sizeRelH relativeFrom="margin">
+              <wp14:pctWidth>0</wp14:pctWidth>
+            </wp14:sizeRelH>
+            <wp14:sizeRelV relativeFrom="margin">
+              <wp14:pctHeight>0</wp14:pctHeight>
+            </wp14:sizeRelV>
+          </wp:anchor>
+        </w:drawing>
+      </w:r>
       <w:r>
         <w:rPr>
           <w:rFonts w:ascii="Times New Roman" w:hAnsi="Times New Roman" w:cs="Times New Roman"/>
           <w:b/>
           <w:bCs/>
-          <w:sz w:val="24"/>
-          <w:szCs w:val="24"/>
-        </w:rPr>
-        <w:br w:type="page"/>
+          <w:noProof/>
+          <w:sz w:val="24"/>
+          <w:szCs w:val="24"/>
+        </w:rPr>
+        <w:drawing>
+          <wp:anchor distT="0" distB="0" distL="114300" distR="114300" simplePos="0" relativeHeight="251661312" behindDoc="0" locked="0" layoutInCell="1" allowOverlap="1" wp14:anchorId="0FDE7EE5" wp14:editId="2560BB31">
+            <wp:simplePos x="0" y="0"/>
+            <wp:positionH relativeFrom="margin">
+              <wp:posOffset>-286385</wp:posOffset>
+            </wp:positionH>
+            <wp:positionV relativeFrom="paragraph">
+              <wp:posOffset>405130</wp:posOffset>
+            </wp:positionV>
+            <wp:extent cx="3581400" cy="2686050"/>
+            <wp:effectExtent l="0" t="0" r="0" b="0"/>
+            <wp:wrapTopAndBottom/>
+            <wp:docPr id="19" name="Picture 19"/>
+            <wp:cNvGraphicFramePr>
+              <a:graphicFrameLocks xmlns:a="http://schemas.openxmlformats.org/drawingml/2006/main" noChangeAspect="1"/>
+            </wp:cNvGraphicFramePr>
+            <a:graphic xmlns:a="http://schemas.openxmlformats.org/drawingml/2006/main">
+              <a:graphicData uri="http://schemas.openxmlformats.org/drawingml/2006/picture">
+                <pic:pic xmlns:pic="http://schemas.openxmlformats.org/drawingml/2006/picture">
+                  <pic:nvPicPr>
+                    <pic:cNvPr id="19" name="Picture 19"/>
+                    <pic:cNvPicPr/>
+                  </pic:nvPicPr>
+                  <pic:blipFill>
+                    <a:blip r:embed="rId11">
+                      <a:extLst>
+                        <a:ext uri="{28A0092B-C50C-407E-A947-70E740481C1C}">
+                          <a14:useLocalDpi xmlns:a14="http://schemas.microsoft.com/office/drawing/2010/main" val="0"/>
+                        </a:ext>
+                      </a:extLst>
+                    </a:blip>
+                    <a:stretch>
+                      <a:fillRect/>
+                    </a:stretch>
+                  </pic:blipFill>
+                  <pic:spPr>
+                    <a:xfrm>
+                      <a:off x="0" y="0"/>
+                      <a:ext cx="3581400" cy="2686050"/>
+                    </a:xfrm>
+                    <a:prstGeom prst="rect">
+                      <a:avLst/>
+                    </a:prstGeom>
+                  </pic:spPr>
+                </pic:pic>
+              </a:graphicData>
+            </a:graphic>
+            <wp14:sizeRelH relativeFrom="margin">
+              <wp14:pctWidth>0</wp14:pctWidth>
+            </wp14:sizeRelH>
+            <wp14:sizeRelV relativeFrom="margin">
+              <wp14:pctHeight>0</wp14:pctHeight>
+            </wp14:sizeRelV>
+          </wp:anchor>
+        </w:drawing>
+      </w:r>
+      <w:r>
+        <w:rPr>
+          <w:noProof/>
+        </w:rPr>
+        <mc:AlternateContent>
+          <mc:Choice Requires="wps">
+            <w:drawing>
+              <wp:anchor distT="0" distB="0" distL="114300" distR="114300" simplePos="0" relativeHeight="251666432" behindDoc="0" locked="0" layoutInCell="1" allowOverlap="1" wp14:anchorId="08F63E83" wp14:editId="762935E9">
+                <wp:simplePos x="0" y="0"/>
+                <wp:positionH relativeFrom="margin">
+                  <wp:align>left</wp:align>
+                </wp:positionH>
+                <wp:positionV relativeFrom="paragraph">
+                  <wp:posOffset>3300730</wp:posOffset>
+                </wp:positionV>
+                <wp:extent cx="3257550" cy="457200"/>
+                <wp:effectExtent l="0" t="0" r="0" b="0"/>
+                <wp:wrapTopAndBottom/>
+                <wp:docPr id="1" name="Text Box 1"/>
+                <wp:cNvGraphicFramePr/>
+                <a:graphic xmlns:a="http://schemas.openxmlformats.org/drawingml/2006/main">
+                  <a:graphicData uri="http://schemas.microsoft.com/office/word/2010/wordprocessingShape">
+                    <wps:wsp>
+                      <wps:cNvSpPr txBox="1"/>
+                      <wps:spPr>
+                        <a:xfrm>
+                          <a:off x="0" y="0"/>
+                          <a:ext cx="3257550" cy="457200"/>
+                        </a:xfrm>
+                        <a:prstGeom prst="rect">
+                          <a:avLst/>
+                        </a:prstGeom>
+                        <a:solidFill>
+                          <a:prstClr val="white"/>
+                        </a:solidFill>
+                        <a:ln>
+                          <a:noFill/>
+                        </a:ln>
+                      </wps:spPr>
+                      <wps:txbx>
+                        <w:txbxContent>
+                          <w:p>
+                            <w:pPr>
+                              <w:pStyle w:val="Caption"/>
+                              <w:rPr>
+                                <w:rFonts w:ascii="Times New Roman" w:hAnsi="Times New Roman" w:cs="Times New Roman"/>
+                                <w:b/>
+                                <w:bCs/>
+                                <w:noProof/>
+                                <w:sz w:val="24"/>
+                                <w:szCs w:val="24"/>
+                              </w:rPr>
+                            </w:pPr>
+                            <w:r>
+                              <w:t>Figure 5</w:t>
+                            </w:r>
+                          </w:p>
+                        </w:txbxContent>
+                      </wps:txbx>
+                      <wps:bodyPr rot="0" spcFirstLastPara="0" vertOverflow="overflow" horzOverflow="overflow" vert="horz" wrap="square" lIns="0" tIns="0" rIns="0" bIns="0" numCol="1" spcCol="0" rtlCol="0" fromWordArt="0" anchor="t" anchorCtr="0" forceAA="0" compatLnSpc="1">
+                        <a:prstTxWarp prst="textNoShape">
+                          <a:avLst/>
+                        </a:prstTxWarp>
+                        <a:noAutofit/>
+                      </wps:bodyPr>
+                    </wps:wsp>
+                  </a:graphicData>
+                </a:graphic>
+              </wp:anchor>
+            </w:drawing>
+          </mc:Choice>
+          <mc:Fallback>
+            <w:pict>
+              <v:shapetype w14:anchorId="08F63E83" id="_x0000_t202" coordsize="21600,21600" o:spt="202" path="m,l,21600r21600,l21600,xe">
+                <v:stroke joinstyle="miter"/>
+                <v:path gradientshapeok="t" o:connecttype="rect"/>
+              </v:shapetype>
+              <v:shape id="Text Box 1" o:spid="_x0000_s1026" type="#_x0000_t202" style="position:absolute;left:0;text-align:left;margin-left:0;margin-top:259.9pt;width:256.5pt;height:36pt;z-index:251666432;visibility:visible;mso-wrap-style:square;mso-wrap-distance-left:9pt;mso-wrap-distance-top:0;mso-wrap-distance-right:9pt;mso-wrap-distance-bottom:0;mso-position-horizontal:left;mso-position-horizontal-relative:margin;mso-position-vertical:absolute;mso-position-vertical-relative:text;v-text-anchor:top" o:gfxdata="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" stroked="f">
+                <v:textbox inset="0,0,0,0">
+                  <w:txbxContent>
+                    <w:p>
+                      <w:pPr>
+                        <w:pStyle w:val="Caption"/>
+                        <w:rPr>
+                          <w:rFonts w:ascii="Times New Roman" w:hAnsi="Times New Roman" w:cs="Times New Roman"/>
+                          <w:b/>
+                          <w:bCs/>
+                          <w:noProof/>
+                          <w:sz w:val="24"/>
+                          <w:szCs w:val="24"/>
+                        </w:rPr>
+                      </w:pPr>
+                      <w:r>
+                        <w:t>Figure 5</w:t>
+                      </w:r>
+                    </w:p>
+                  </w:txbxContent>
+                </v:textbox>
+                <w10:wrap type="topAndBottom" anchorx="margin"/>
+              </v:shape>
+            </w:pict>
+          </mc:Fallback>
+        </mc:AlternateContent>
+      </w:r>
+      <w:r>
+        <w:rPr>
+          <w:rFonts w:ascii="Times New Roman" w:hAnsi="Times New Roman" w:cs="Times New Roman"/>
+          <w:b/>
+          <w:bCs/>
+          <w:sz w:val="24"/>
+          <w:szCs w:val="24"/>
+        </w:rPr>
+        <w:t>The Collected Data</w:t>
       </w:r>
     </w:p>
     <w:p>
@@ -956,9 +2484,1326 @@
       </w:pPr>
       <w:r>
         <w:rPr>
+          <w:noProof/>
+        </w:rPr>
+        <mc:AlternateContent>
+          <mc:Choice Requires="wps">
+            <w:drawing>
+              <wp:anchor distT="0" distB="0" distL="114300" distR="114300" simplePos="0" relativeHeight="251684864" behindDoc="0" locked="0" layoutInCell="1" allowOverlap="1" wp14:anchorId="67D634F6" wp14:editId="4D0BE944">
+                <wp:simplePos x="0" y="0"/>
+                <wp:positionH relativeFrom="margin">
+                  <wp:posOffset>1353787</wp:posOffset>
+                </wp:positionH>
+                <wp:positionV relativeFrom="paragraph">
+                  <wp:posOffset>6217780</wp:posOffset>
+                </wp:positionV>
+                <wp:extent cx="3257550" cy="457200"/>
+                <wp:effectExtent l="0" t="0" r="0" b="0"/>
+                <wp:wrapTopAndBottom/>
+                <wp:docPr id="33" name="Text Box 33"/>
+                <wp:cNvGraphicFramePr/>
+                <a:graphic xmlns:a="http://schemas.openxmlformats.org/drawingml/2006/main">
+                  <a:graphicData uri="http://schemas.microsoft.com/office/word/2010/wordprocessingShape">
+                    <wps:wsp>
+                      <wps:cNvSpPr txBox="1"/>
+                      <wps:spPr>
+                        <a:xfrm>
+                          <a:off x="0" y="0"/>
+                          <a:ext cx="3257550" cy="457200"/>
+                        </a:xfrm>
+                        <a:prstGeom prst="rect">
+                          <a:avLst/>
+                        </a:prstGeom>
+                        <a:solidFill>
+                          <a:prstClr val="white"/>
+                        </a:solidFill>
+                        <a:ln>
+                          <a:noFill/>
+                        </a:ln>
+                      </wps:spPr>
+                      <wps:txbx>
+                        <w:txbxContent>
+                          <w:p>
+                            <w:pPr>
+                              <w:pStyle w:val="Caption"/>
+                              <w:jc w:val="center"/>
+                              <w:rPr>
+                                <w:rFonts w:ascii="Times New Roman" w:hAnsi="Times New Roman" w:cs="Times New Roman"/>
+                                <w:b/>
+                                <w:bCs/>
+                                <w:noProof/>
+                                <w:sz w:val="24"/>
+                                <w:szCs w:val="24"/>
+                              </w:rPr>
+                            </w:pPr>
+                            <w:r>
+                              <w:t>Note that the black bar in the graphs represent the control Experiment</w:t>
+                            </w:r>
+                          </w:p>
+                        </w:txbxContent>
+                      </wps:txbx>
+                      <wps:bodyPr rot="0" spcFirstLastPara="0" vertOverflow="overflow" horzOverflow="overflow" vert="horz" wrap="square" lIns="0" tIns="0" rIns="0" bIns="0" numCol="1" spcCol="0" rtlCol="0" fromWordArt="0" anchor="t" anchorCtr="0" forceAA="0" compatLnSpc="1">
+                        <a:prstTxWarp prst="textNoShape">
+                          <a:avLst/>
+                        </a:prstTxWarp>
+                        <a:noAutofit/>
+                      </wps:bodyPr>
+                    </wps:wsp>
+                  </a:graphicData>
+                </a:graphic>
+              </wp:anchor>
+            </w:drawing>
+          </mc:Choice>
+          <mc:Fallback>
+            <w:pict>
+              <v:shape w14:anchorId="67D634F6" id="Text Box 33" o:spid="_x0000_s1027" type="#_x0000_t202" style="position:absolute;left:0;text-align:left;margin-left:106.6pt;margin-top:489.6pt;width:256.5pt;height:36pt;z-index:251684864;visibility:visible;mso-wrap-style:square;mso-wrap-distance-left:9pt;mso-wrap-distance-top:0;mso-wrap-distance-right:9pt;mso-wrap-distance-bottom:0;mso-position-horizontal:absolute;mso-position-horizontal-relative:margin;mso-position-vertical:absolute;mso-position-vertical-relative:text;v-text-anchor:top" o:gfxdata="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" stroked="f">
+                <v:textbox inset="0,0,0,0">
+                  <w:txbxContent>
+                    <w:p>
+                      <w:pPr>
+                        <w:pStyle w:val="Caption"/>
+                        <w:jc w:val="center"/>
+                        <w:rPr>
+                          <w:rFonts w:ascii="Times New Roman" w:hAnsi="Times New Roman" w:cs="Times New Roman"/>
+                          <w:b/>
+                          <w:bCs/>
+                          <w:noProof/>
+                          <w:sz w:val="24"/>
+                          <w:szCs w:val="24"/>
+                        </w:rPr>
+                      </w:pPr>
+                      <w:r>
+                        <w:t>Note that the black bar in the graphs represent the control Experiment</w:t>
+                      </w:r>
+                    </w:p>
+                  </w:txbxContent>
+                </v:textbox>
+                <w10:wrap type="topAndBottom" anchorx="margin"/>
+              </v:shape>
+            </w:pict>
+          </mc:Fallback>
+        </mc:AlternateContent>
+      </w:r>
+      <w:r>
+        <w:rPr>
           <w:rFonts w:ascii="Times New Roman" w:hAnsi="Times New Roman" w:cs="Times New Roman"/>
           <w:b/>
           <w:bCs/>
+          <w:noProof/>
+          <w:sz w:val="24"/>
+          <w:szCs w:val="24"/>
+        </w:rPr>
+        <mc:AlternateContent>
+          <mc:Choice Requires="wps">
+            <w:drawing>
+              <wp:anchor distT="0" distB="0" distL="114300" distR="114300" simplePos="0" relativeHeight="251682816" behindDoc="0" locked="0" layoutInCell="1" allowOverlap="1" wp14:anchorId="0DC8718D" wp14:editId="4DE1BFA0">
+                <wp:simplePos x="0" y="0"/>
+                <wp:positionH relativeFrom="column">
+                  <wp:posOffset>3490804</wp:posOffset>
+                </wp:positionH>
+                <wp:positionV relativeFrom="paragraph">
+                  <wp:posOffset>4650666</wp:posOffset>
+                </wp:positionV>
+                <wp:extent cx="2487049" cy="14892"/>
+                <wp:effectExtent l="0" t="0" r="27940" b="23495"/>
+                <wp:wrapNone/>
+                <wp:docPr id="32" name="Straight Connector 32"/>
+                <wp:cNvGraphicFramePr/>
+                <a:graphic xmlns:a="http://schemas.openxmlformats.org/drawingml/2006/main">
+                  <a:graphicData uri="http://schemas.microsoft.com/office/word/2010/wordprocessingShape">
+                    <wps:wsp>
+                      <wps:cNvCnPr/>
+                      <wps:spPr>
+                        <a:xfrm>
+                          <a:off x="0" y="0"/>
+                          <a:ext cx="2487049" cy="14892"/>
+                        </a:xfrm>
+                        <a:prstGeom prst="line">
+                          <a:avLst/>
+                        </a:prstGeom>
+                      </wps:spPr>
+                      <wps:style>
+                        <a:lnRef idx="1">
+                          <a:schemeClr val="dk1"/>
+                        </a:lnRef>
+                        <a:fillRef idx="0">
+                          <a:schemeClr val="dk1"/>
+                        </a:fillRef>
+                        <a:effectRef idx="0">
+                          <a:schemeClr val="dk1"/>
+                        </a:effectRef>
+                        <a:fontRef idx="minor">
+                          <a:schemeClr val="tx1"/>
+                        </a:fontRef>
+                      </wps:style>
+                      <wps:bodyPr/>
+                    </wps:wsp>
+                  </a:graphicData>
+                </a:graphic>
+                <wp14:sizeRelH relativeFrom="margin">
+                  <wp14:pctWidth>0</wp14:pctWidth>
+                </wp14:sizeRelH>
+                <wp14:sizeRelV relativeFrom="margin">
+                  <wp14:pctHeight>0</wp14:pctHeight>
+                </wp14:sizeRelV>
+              </wp:anchor>
+            </w:drawing>
+          </mc:Choice>
+          <mc:Fallback>
+            <w:pict>
+              <v:line w14:anchorId="5902CDF2" id="Straight Connector 32" o:spid="_x0000_s1026" style="position:absolute;z-index:251682816;visibility:visible;mso-wrap-style:square;mso-width-percent:0;mso-height-percent:0;mso-wrap-distance-left:9pt;mso-wrap-distance-top:0;mso-wrap-distance-right:9pt;mso-wrap-distance-bottom:0;mso-position-horizontal:absolute;mso-position-horizontal-relative:text;mso-position-vertical:absolute;mso-position-vertical-relative:text;mso-width-percent:0;mso-height-percent:0;mso-width-relative:margin;mso-height-relative:margin" from="274.85pt,366.2pt" to="470.7pt,367.35pt" o:gfxdata="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" strokecolor="black [3200]" strokeweight=".5pt">
+                <v:stroke joinstyle="miter"/>
+              </v:line>
+            </w:pict>
+          </mc:Fallback>
+        </mc:AlternateContent>
+      </w:r>
+      <w:r>
+        <w:rPr>
+          <w:rFonts w:ascii="Times New Roman" w:hAnsi="Times New Roman" w:cs="Times New Roman"/>
+          <w:b/>
+          <w:bCs/>
+          <w:noProof/>
+          <w:sz w:val="24"/>
+          <w:szCs w:val="24"/>
+        </w:rPr>
+        <mc:AlternateContent>
+          <mc:Choice Requires="wps">
+            <w:drawing>
+              <wp:anchor distT="0" distB="0" distL="114300" distR="114300" simplePos="0" relativeHeight="251680768" behindDoc="0" locked="0" layoutInCell="1" allowOverlap="1" wp14:anchorId="515F4E83" wp14:editId="398C85E1">
+                <wp:simplePos x="0" y="0"/>
+                <wp:positionH relativeFrom="column">
+                  <wp:posOffset>106757</wp:posOffset>
+                </wp:positionH>
+                <wp:positionV relativeFrom="paragraph">
+                  <wp:posOffset>4721409</wp:posOffset>
+                </wp:positionV>
+                <wp:extent cx="2555215" cy="2321"/>
+                <wp:effectExtent l="0" t="0" r="36195" b="36195"/>
+                <wp:wrapNone/>
+                <wp:docPr id="31" name="Straight Connector 31"/>
+                <wp:cNvGraphicFramePr/>
+                <a:graphic xmlns:a="http://schemas.openxmlformats.org/drawingml/2006/main">
+                  <a:graphicData uri="http://schemas.microsoft.com/office/word/2010/wordprocessingShape">
+                    <wps:wsp>
+                      <wps:cNvCnPr/>
+                      <wps:spPr>
+                        <a:xfrm flipV="1">
+                          <a:off x="0" y="0"/>
+                          <a:ext cx="2555215" cy="2321"/>
+                        </a:xfrm>
+                        <a:prstGeom prst="line">
+                          <a:avLst/>
+                        </a:prstGeom>
+                      </wps:spPr>
+                      <wps:style>
+                        <a:lnRef idx="1">
+                          <a:schemeClr val="dk1"/>
+                        </a:lnRef>
+                        <a:fillRef idx="0">
+                          <a:schemeClr val="dk1"/>
+                        </a:fillRef>
+                        <a:effectRef idx="0">
+                          <a:schemeClr val="dk1"/>
+                        </a:effectRef>
+                        <a:fontRef idx="minor">
+                          <a:schemeClr val="tx1"/>
+                        </a:fontRef>
+                      </wps:style>
+                      <wps:bodyPr/>
+                    </wps:wsp>
+                  </a:graphicData>
+                </a:graphic>
+                <wp14:sizeRelH relativeFrom="margin">
+                  <wp14:pctWidth>0</wp14:pctWidth>
+                </wp14:sizeRelH>
+                <wp14:sizeRelV relativeFrom="margin">
+                  <wp14:pctHeight>0</wp14:pctHeight>
+                </wp14:sizeRelV>
+              </wp:anchor>
+            </w:drawing>
+          </mc:Choice>
+          <mc:Fallback>
+            <w:pict>
+              <v:line w14:anchorId="5ACD7CA4" id="Straight Connector 31" o:spid="_x0000_s1026" style="position:absolute;flip:y;z-index:251680768;visibility:visible;mso-wrap-style:square;mso-width-percent:0;mso-height-percent:0;mso-wrap-distance-left:9pt;mso-wrap-distance-top:0;mso-wrap-distance-right:9pt;mso-wrap-distance-bottom:0;mso-position-horizontal:absolute;mso-position-horizontal-relative:text;mso-position-vertical:absolute;mso-position-vertical-relative:text;mso-width-percent:0;mso-height-percent:0;mso-width-relative:margin;mso-height-relative:margin" from="8.4pt,371.75pt" to="209.6pt,371.95pt" o:gfxdata="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" strokecolor="black [3200]" strokeweight=".5pt">
+                <v:stroke joinstyle="miter"/>
+              </v:line>
+            </w:pict>
+          </mc:Fallback>
+        </mc:AlternateContent>
+      </w:r>
+      <w:r>
+        <w:rPr>
+          <w:rFonts w:ascii="Times New Roman" w:hAnsi="Times New Roman" w:cs="Times New Roman"/>
+          <w:b/>
+          <w:bCs/>
+          <w:noProof/>
+          <w:sz w:val="24"/>
+          <w:szCs w:val="24"/>
+        </w:rPr>
+        <w:drawing>
+          <wp:anchor distT="0" distB="0" distL="114300" distR="114300" simplePos="0" relativeHeight="251663360" behindDoc="0" locked="0" layoutInCell="1" allowOverlap="1" wp14:anchorId="36B2D0CD" wp14:editId="4806B6AC">
+            <wp:simplePos x="0" y="0"/>
+            <wp:positionH relativeFrom="margin">
+              <wp:posOffset>-473710</wp:posOffset>
+            </wp:positionH>
+            <wp:positionV relativeFrom="paragraph">
+              <wp:posOffset>3220085</wp:posOffset>
+            </wp:positionV>
+            <wp:extent cx="3619500" cy="2713355"/>
+            <wp:effectExtent l="0" t="0" r="0" b="0"/>
+            <wp:wrapTopAndBottom/>
+            <wp:docPr id="21" name="Picture 21"/>
+            <wp:cNvGraphicFramePr>
+              <a:graphicFrameLocks xmlns:a="http://schemas.openxmlformats.org/drawingml/2006/main" noChangeAspect="1"/>
+            </wp:cNvGraphicFramePr>
+            <a:graphic xmlns:a="http://schemas.openxmlformats.org/drawingml/2006/main">
+              <a:graphicData uri="http://schemas.openxmlformats.org/drawingml/2006/picture">
+                <pic:pic xmlns:pic="http://schemas.openxmlformats.org/drawingml/2006/picture">
+                  <pic:nvPicPr>
+                    <pic:cNvPr id="21" name="Picture 21"/>
+                    <pic:cNvPicPr/>
+                  </pic:nvPicPr>
+                  <pic:blipFill>
+                    <a:blip r:embed="rId12">
+                      <a:extLst>
+                        <a:ext uri="{28A0092B-C50C-407E-A947-70E740481C1C}">
+                          <a14:useLocalDpi xmlns:a14="http://schemas.microsoft.com/office/drawing/2010/main" val="0"/>
+                        </a:ext>
+                      </a:extLst>
+                    </a:blip>
+                    <a:stretch>
+                      <a:fillRect/>
+                    </a:stretch>
+                  </pic:blipFill>
+                  <pic:spPr>
+                    <a:xfrm>
+                      <a:off x="0" y="0"/>
+                      <a:ext cx="3619500" cy="2713355"/>
+                    </a:xfrm>
+                    <a:prstGeom prst="rect">
+                      <a:avLst/>
+                    </a:prstGeom>
+                  </pic:spPr>
+                </pic:pic>
+              </a:graphicData>
+            </a:graphic>
+            <wp14:sizeRelH relativeFrom="margin">
+              <wp14:pctWidth>0</wp14:pctWidth>
+            </wp14:sizeRelH>
+            <wp14:sizeRelV relativeFrom="margin">
+              <wp14:pctHeight>0</wp14:pctHeight>
+            </wp14:sizeRelV>
+          </wp:anchor>
+        </w:drawing>
+      </w:r>
+      <w:r>
+        <w:rPr>
+          <w:rFonts w:ascii="Times New Roman" w:hAnsi="Times New Roman" w:cs="Times New Roman"/>
+          <w:b/>
+          <w:bCs/>
+          <w:noProof/>
+          <w:sz w:val="24"/>
+          <w:szCs w:val="24"/>
+        </w:rPr>
+        <w:drawing>
+          <wp:anchor distT="0" distB="0" distL="114300" distR="114300" simplePos="0" relativeHeight="251664384" behindDoc="0" locked="0" layoutInCell="1" allowOverlap="1" wp14:anchorId="6F27705B" wp14:editId="06102ACA">
+            <wp:simplePos x="0" y="0"/>
+            <wp:positionH relativeFrom="margin">
+              <wp:posOffset>2933700</wp:posOffset>
+            </wp:positionH>
+            <wp:positionV relativeFrom="paragraph">
+              <wp:posOffset>3238500</wp:posOffset>
+            </wp:positionV>
+            <wp:extent cx="3518535" cy="2638425"/>
+            <wp:effectExtent l="0" t="0" r="5715" b="9525"/>
+            <wp:wrapTopAndBottom/>
+            <wp:docPr id="22" name="Picture 22"/>
+            <wp:cNvGraphicFramePr>
+              <a:graphicFrameLocks xmlns:a="http://schemas.openxmlformats.org/drawingml/2006/main" noChangeAspect="1"/>
+            </wp:cNvGraphicFramePr>
+            <a:graphic xmlns:a="http://schemas.openxmlformats.org/drawingml/2006/main">
+              <a:graphicData uri="http://schemas.openxmlformats.org/drawingml/2006/picture">
+                <pic:pic xmlns:pic="http://schemas.openxmlformats.org/drawingml/2006/picture">
+                  <pic:nvPicPr>
+                    <pic:cNvPr id="22" name="Picture 22"/>
+                    <pic:cNvPicPr/>
+                  </pic:nvPicPr>
+                  <pic:blipFill>
+                    <a:blip r:embed="rId13">
+                      <a:extLst>
+                        <a:ext uri="{28A0092B-C50C-407E-A947-70E740481C1C}">
+                          <a14:useLocalDpi xmlns:a14="http://schemas.microsoft.com/office/drawing/2010/main" val="0"/>
+                        </a:ext>
+                      </a:extLst>
+                    </a:blip>
+                    <a:stretch>
+                      <a:fillRect/>
+                    </a:stretch>
+                  </pic:blipFill>
+                  <pic:spPr>
+                    <a:xfrm>
+                      <a:off x="0" y="0"/>
+                      <a:ext cx="3518535" cy="2638425"/>
+                    </a:xfrm>
+                    <a:prstGeom prst="rect">
+                      <a:avLst/>
+                    </a:prstGeom>
+                  </pic:spPr>
+                </pic:pic>
+              </a:graphicData>
+            </a:graphic>
+            <wp14:sizeRelH relativeFrom="margin">
+              <wp14:pctWidth>0</wp14:pctWidth>
+            </wp14:sizeRelH>
+            <wp14:sizeRelV relativeFrom="margin">
+              <wp14:pctHeight>0</wp14:pctHeight>
+            </wp14:sizeRelV>
+          </wp:anchor>
+        </w:drawing>
+      </w:r>
+      <w:r>
+        <w:rPr>
+          <w:noProof/>
+        </w:rPr>
+        <mc:AlternateContent>
+          <mc:Choice Requires="wps">
+            <w:drawing>
+              <wp:anchor distT="0" distB="0" distL="114300" distR="114300" simplePos="0" relativeHeight="251670528" behindDoc="0" locked="0" layoutInCell="1" allowOverlap="1" wp14:anchorId="4FA4C7A2" wp14:editId="696B9553">
+                <wp:simplePos x="0" y="0"/>
+                <wp:positionH relativeFrom="margin">
+                  <wp:posOffset>-104775</wp:posOffset>
+                </wp:positionH>
+                <wp:positionV relativeFrom="paragraph">
+                  <wp:posOffset>6043295</wp:posOffset>
+                </wp:positionV>
+                <wp:extent cx="3257550" cy="457200"/>
+                <wp:effectExtent l="0" t="0" r="0" b="0"/>
+                <wp:wrapTopAndBottom/>
+                <wp:docPr id="24" name="Text Box 24"/>
+                <wp:cNvGraphicFramePr/>
+                <a:graphic xmlns:a="http://schemas.openxmlformats.org/drawingml/2006/main">
+                  <a:graphicData uri="http://schemas.microsoft.com/office/word/2010/wordprocessingShape">
+                    <wps:wsp>
+                      <wps:cNvSpPr txBox="1"/>
+                      <wps:spPr>
+                        <a:xfrm>
+                          <a:off x="0" y="0"/>
+                          <a:ext cx="3257550" cy="457200"/>
+                        </a:xfrm>
+                        <a:prstGeom prst="rect">
+                          <a:avLst/>
+                        </a:prstGeom>
+                        <a:solidFill>
+                          <a:prstClr val="white"/>
+                        </a:solidFill>
+                        <a:ln>
+                          <a:noFill/>
+                        </a:ln>
+                      </wps:spPr>
+                      <wps:txbx>
+                        <w:txbxContent>
+                          <w:p>
+                            <w:pPr>
+                              <w:pStyle w:val="Caption"/>
+                              <w:rPr>
+                                <w:rFonts w:ascii="Times New Roman" w:hAnsi="Times New Roman" w:cs="Times New Roman"/>
+                                <w:b/>
+                                <w:bCs/>
+                                <w:noProof/>
+                                <w:sz w:val="24"/>
+                                <w:szCs w:val="24"/>
+                              </w:rPr>
+                            </w:pPr>
+                            <w:r>
+                              <w:t xml:space="preserve">Figure </w:t>
+                            </w:r>
+                            <w:r>
+                              <w:t>7</w:t>
+                            </w:r>
+                          </w:p>
+                        </w:txbxContent>
+                      </wps:txbx>
+                      <wps:bodyPr rot="0" spcFirstLastPara="0" vertOverflow="overflow" horzOverflow="overflow" vert="horz" wrap="square" lIns="0" tIns="0" rIns="0" bIns="0" numCol="1" spcCol="0" rtlCol="0" fromWordArt="0" anchor="t" anchorCtr="0" forceAA="0" compatLnSpc="1">
+                        <a:prstTxWarp prst="textNoShape">
+                          <a:avLst/>
+                        </a:prstTxWarp>
+                        <a:noAutofit/>
+                      </wps:bodyPr>
+                    </wps:wsp>
+                  </a:graphicData>
+                </a:graphic>
+              </wp:anchor>
+            </w:drawing>
+          </mc:Choice>
+          <mc:Fallback>
+            <w:pict>
+              <v:shape w14:anchorId="4FA4C7A2" id="Text Box 24" o:spid="_x0000_s1028" type="#_x0000_t202" style="position:absolute;left:0;text-align:left;margin-left:-8.25pt;margin-top:475.85pt;width:256.5pt;height:36pt;z-index:251670528;visibility:visible;mso-wrap-style:square;mso-wrap-distance-left:9pt;mso-wrap-distance-top:0;mso-wrap-distance-right:9pt;mso-wrap-distance-bottom:0;mso-position-horizontal:absolute;mso-position-horizontal-relative:margin;mso-position-vertical:absolute;mso-position-vertical-relative:text;v-text-anchor:top" o:gfxdata="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" stroked="f">
+                <v:textbox inset="0,0,0,0">
+                  <w:txbxContent>
+                    <w:p>
+                      <w:pPr>
+                        <w:pStyle w:val="Caption"/>
+                        <w:rPr>
+                          <w:rFonts w:ascii="Times New Roman" w:hAnsi="Times New Roman" w:cs="Times New Roman"/>
+                          <w:b/>
+                          <w:bCs/>
+                          <w:noProof/>
+                          <w:sz w:val="24"/>
+                          <w:szCs w:val="24"/>
+                        </w:rPr>
+                      </w:pPr>
+                      <w:r>
+                        <w:t xml:space="preserve">Figure </w:t>
+                      </w:r>
+                      <w:r>
+                        <w:t>7</w:t>
+                      </w:r>
+                    </w:p>
+                  </w:txbxContent>
+                </v:textbox>
+                <w10:wrap type="topAndBottom" anchorx="margin"/>
+              </v:shape>
+            </w:pict>
+          </mc:Fallback>
+        </mc:AlternateContent>
+      </w:r>
+      <w:r>
+        <w:rPr>
+          <w:noProof/>
+        </w:rPr>
+        <mc:AlternateContent>
+          <mc:Choice Requires="wps">
+            <w:drawing>
+              <wp:anchor distT="0" distB="0" distL="114300" distR="114300" simplePos="0" relativeHeight="251668480" behindDoc="0" locked="0" layoutInCell="1" allowOverlap="1" wp14:anchorId="1F93F325" wp14:editId="4D63E2DD">
+                <wp:simplePos x="0" y="0"/>
+                <wp:positionH relativeFrom="margin">
+                  <wp:posOffset>2981325</wp:posOffset>
+                </wp:positionH>
+                <wp:positionV relativeFrom="paragraph">
+                  <wp:posOffset>2842895</wp:posOffset>
+                </wp:positionV>
+                <wp:extent cx="3257550" cy="457200"/>
+                <wp:effectExtent l="0" t="0" r="0" b="0"/>
+                <wp:wrapTopAndBottom/>
+                <wp:docPr id="23" name="Text Box 23"/>
+                <wp:cNvGraphicFramePr/>
+                <a:graphic xmlns:a="http://schemas.openxmlformats.org/drawingml/2006/main">
+                  <a:graphicData uri="http://schemas.microsoft.com/office/word/2010/wordprocessingShape">
+                    <wps:wsp>
+                      <wps:cNvSpPr txBox="1"/>
+                      <wps:spPr>
+                        <a:xfrm>
+                          <a:off x="0" y="0"/>
+                          <a:ext cx="3257550" cy="457200"/>
+                        </a:xfrm>
+                        <a:prstGeom prst="rect">
+                          <a:avLst/>
+                        </a:prstGeom>
+                        <a:solidFill>
+                          <a:prstClr val="white"/>
+                        </a:solidFill>
+                        <a:ln>
+                          <a:noFill/>
+                        </a:ln>
+                      </wps:spPr>
+                      <wps:txbx>
+                        <w:txbxContent>
+                          <w:p>
+                            <w:pPr>
+                              <w:pStyle w:val="Caption"/>
+                              <w:rPr>
+                                <w:rFonts w:ascii="Times New Roman" w:hAnsi="Times New Roman" w:cs="Times New Roman"/>
+                                <w:b/>
+                                <w:bCs/>
+                                <w:noProof/>
+                                <w:sz w:val="24"/>
+                                <w:szCs w:val="24"/>
+                              </w:rPr>
+                            </w:pPr>
+                            <w:r>
+                              <w:t xml:space="preserve">Figure </w:t>
+                            </w:r>
+                            <w:r>
+                              <w:t>6</w:t>
+                            </w:r>
+                          </w:p>
+                        </w:txbxContent>
+                      </wps:txbx>
+                      <wps:bodyPr rot="0" spcFirstLastPara="0" vertOverflow="overflow" horzOverflow="overflow" vert="horz" wrap="square" lIns="0" tIns="0" rIns="0" bIns="0" numCol="1" spcCol="0" rtlCol="0" fromWordArt="0" anchor="t" anchorCtr="0" forceAA="0" compatLnSpc="1">
+                        <a:prstTxWarp prst="textNoShape">
+                          <a:avLst/>
+                        </a:prstTxWarp>
+                        <a:noAutofit/>
+                      </wps:bodyPr>
+                    </wps:wsp>
+                  </a:graphicData>
+                </a:graphic>
+              </wp:anchor>
+            </w:drawing>
+          </mc:Choice>
+          <mc:Fallback>
+            <w:pict>
+              <v:shape w14:anchorId="1F93F325" id="Text Box 23" o:spid="_x0000_s1029" type="#_x0000_t202" style="position:absolute;left:0;text-align:left;margin-left:234.75pt;margin-top:223.85pt;width:256.5pt;height:36pt;z-index:251668480;visibility:visible;mso-wrap-style:square;mso-wrap-distance-left:9pt;mso-wrap-distance-top:0;mso-wrap-distance-right:9pt;mso-wrap-distance-bottom:0;mso-position-horizontal:absolute;mso-position-horizontal-relative:margin;mso-position-vertical:absolute;mso-position-vertical-relative:text;v-text-anchor:top" o:gfxdata="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" stroked="f">
+                <v:textbox inset="0,0,0,0">
+                  <w:txbxContent>
+                    <w:p>
+                      <w:pPr>
+                        <w:pStyle w:val="Caption"/>
+                        <w:rPr>
+                          <w:rFonts w:ascii="Times New Roman" w:hAnsi="Times New Roman" w:cs="Times New Roman"/>
+                          <w:b/>
+                          <w:bCs/>
+                          <w:noProof/>
+                          <w:sz w:val="24"/>
+                          <w:szCs w:val="24"/>
+                        </w:rPr>
+                      </w:pPr>
+                      <w:r>
+                        <w:t xml:space="preserve">Figure </w:t>
+                      </w:r>
+                      <w:r>
+                        <w:t>6</w:t>
+                      </w:r>
+                    </w:p>
+                  </w:txbxContent>
+                </v:textbox>
+                <w10:wrap type="topAndBottom" anchorx="margin"/>
+              </v:shape>
+            </w:pict>
+          </mc:Fallback>
+        </mc:AlternateContent>
+      </w:r>
+    </w:p>
+    <w:p>
+      <w:pPr>
+        <w:spacing w:line="480" w:lineRule="auto"/>
+        <w:jc w:val="center"/>
+        <w:rPr>
+          <w:rFonts w:ascii="Times New Roman" w:hAnsi="Times New Roman" w:cs="Times New Roman"/>
+          <w:b/>
+          <w:bCs/>
+          <w:sz w:val="24"/>
+          <w:szCs w:val="24"/>
+        </w:rPr>
+      </w:pPr>
+      <w:r>
+        <w:rPr>
+          <w:noProof/>
+        </w:rPr>
+        <mc:AlternateContent>
+          <mc:Choice Requires="wps">
+            <w:drawing>
+              <wp:anchor distT="0" distB="0" distL="114300" distR="114300" simplePos="0" relativeHeight="251672576" behindDoc="0" locked="0" layoutInCell="1" allowOverlap="1" wp14:anchorId="42466105" wp14:editId="306BF938">
+                <wp:simplePos x="0" y="0"/>
+                <wp:positionH relativeFrom="margin">
+                  <wp:posOffset>2924175</wp:posOffset>
+                </wp:positionH>
+                <wp:positionV relativeFrom="paragraph">
+                  <wp:posOffset>2860675</wp:posOffset>
+                </wp:positionV>
+                <wp:extent cx="3257550" cy="457200"/>
+                <wp:effectExtent l="0" t="0" r="0" b="0"/>
+                <wp:wrapTopAndBottom/>
+                <wp:docPr id="25" name="Text Box 25"/>
+                <wp:cNvGraphicFramePr/>
+                <a:graphic xmlns:a="http://schemas.openxmlformats.org/drawingml/2006/main">
+                  <a:graphicData uri="http://schemas.microsoft.com/office/word/2010/wordprocessingShape">
+                    <wps:wsp>
+                      <wps:cNvSpPr txBox="1"/>
+                      <wps:spPr>
+                        <a:xfrm>
+                          <a:off x="0" y="0"/>
+                          <a:ext cx="3257550" cy="457200"/>
+                        </a:xfrm>
+                        <a:prstGeom prst="rect">
+                          <a:avLst/>
+                        </a:prstGeom>
+                        <a:solidFill>
+                          <a:prstClr val="white"/>
+                        </a:solidFill>
+                        <a:ln>
+                          <a:noFill/>
+                        </a:ln>
+                      </wps:spPr>
+                      <wps:txbx>
+                        <w:txbxContent>
+                          <w:p>
+                            <w:pPr>
+                              <w:pStyle w:val="Caption"/>
+                              <w:rPr>
+                                <w:rFonts w:ascii="Times New Roman" w:hAnsi="Times New Roman" w:cs="Times New Roman"/>
+                                <w:b/>
+                                <w:bCs/>
+                                <w:noProof/>
+                                <w:sz w:val="24"/>
+                                <w:szCs w:val="24"/>
+                              </w:rPr>
+                            </w:pPr>
+                            <w:r>
+                              <w:t xml:space="preserve">Figure </w:t>
+                            </w:r>
+                            <w:r>
+                              <w:t>8</w:t>
+                            </w:r>
+                          </w:p>
+                        </w:txbxContent>
+                      </wps:txbx>
+                      <wps:bodyPr rot="0" spcFirstLastPara="0" vertOverflow="overflow" horzOverflow="overflow" vert="horz" wrap="square" lIns="0" tIns="0" rIns="0" bIns="0" numCol="1" spcCol="0" rtlCol="0" fromWordArt="0" anchor="t" anchorCtr="0" forceAA="0" compatLnSpc="1">
+                        <a:prstTxWarp prst="textNoShape">
+                          <a:avLst/>
+                        </a:prstTxWarp>
+                        <a:noAutofit/>
+                      </wps:bodyPr>
+                    </wps:wsp>
+                  </a:graphicData>
+                </a:graphic>
+              </wp:anchor>
+            </w:drawing>
+          </mc:Choice>
+          <mc:Fallback>
+            <w:pict>
+              <v:shape w14:anchorId="42466105" id="Text Box 25" o:spid="_x0000_s1030" type="#_x0000_t202" style="position:absolute;left:0;text-align:left;margin-left:230.25pt;margin-top:225.25pt;width:256.5pt;height:36pt;z-index:251672576;visibility:visible;mso-wrap-style:square;mso-wrap-distance-left:9pt;mso-wrap-distance-top:0;mso-wrap-distance-right:9pt;mso-wrap-distance-bottom:0;mso-position-horizontal:absolute;mso-position-horizontal-relative:margin;mso-position-vertical:absolute;mso-position-vertical-relative:text;v-text-anchor:top" o:gfxdata="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" stroked="f">
+                <v:textbox inset="0,0,0,0">
+                  <w:txbxContent>
+                    <w:p>
+                      <w:pPr>
+                        <w:pStyle w:val="Caption"/>
+                        <w:rPr>
+                          <w:rFonts w:ascii="Times New Roman" w:hAnsi="Times New Roman" w:cs="Times New Roman"/>
+                          <w:b/>
+                          <w:bCs/>
+                          <w:noProof/>
+                          <w:sz w:val="24"/>
+                          <w:szCs w:val="24"/>
+                        </w:rPr>
+                      </w:pPr>
+                      <w:r>
+                        <w:t xml:space="preserve">Figure </w:t>
+                      </w:r>
+                      <w:r>
+                        <w:t>8</w:t>
+                      </w:r>
+                    </w:p>
+                  </w:txbxContent>
+                </v:textbox>
+                <w10:wrap type="topAndBottom" anchorx="margin"/>
+              </v:shape>
+            </w:pict>
+          </mc:Fallback>
+        </mc:AlternateContent>
+      </w:r>
+    </w:p>
+    <w:p>
+      <w:pPr>
+        <w:rPr>
+          <w:rFonts w:ascii="Times New Roman" w:hAnsi="Times New Roman" w:cs="Times New Roman"/>
+          <w:b/>
+          <w:bCs/>
+          <w:sz w:val="24"/>
+          <w:szCs w:val="24"/>
+        </w:rPr>
+      </w:pPr>
+      <w:r>
+        <w:rPr>
+          <w:rFonts w:ascii="Times New Roman" w:hAnsi="Times New Roman" w:cs="Times New Roman"/>
+          <w:b/>
+          <w:bCs/>
+          <w:sz w:val="24"/>
+          <w:szCs w:val="24"/>
+        </w:rPr>
+        <w:br w:type="page"/>
+      </w:r>
+    </w:p>
+    <w:p>
+      <w:pPr>
+        <w:rPr>
+          <w:rFonts w:ascii="Times New Roman" w:hAnsi="Times New Roman" w:cs="Times New Roman"/>
+          <w:sz w:val="24"/>
+          <w:szCs w:val="24"/>
+        </w:rPr>
+      </w:pPr>
+      <w:r>
+        <w:rPr>
+          <w:noProof/>
+        </w:rPr>
+        <w:lastRenderedPageBreak/>
+        <mc:AlternateContent>
+          <mc:Choice Requires="wps">
+            <w:drawing>
+              <wp:anchor distT="0" distB="0" distL="114300" distR="114300" simplePos="0" relativeHeight="251686912" behindDoc="0" locked="0" layoutInCell="1" allowOverlap="1" wp14:anchorId="33E861F3" wp14:editId="1BFE847E">
+                <wp:simplePos x="0" y="0"/>
+                <wp:positionH relativeFrom="margin">
+                  <wp:align>center</wp:align>
+                </wp:positionH>
+                <wp:positionV relativeFrom="paragraph">
+                  <wp:posOffset>2328545</wp:posOffset>
+                </wp:positionV>
+                <wp:extent cx="3257550" cy="457200"/>
+                <wp:effectExtent l="0" t="0" r="0" b="0"/>
+                <wp:wrapTopAndBottom/>
+                <wp:docPr id="34" name="Text Box 34"/>
+                <wp:cNvGraphicFramePr/>
+                <a:graphic xmlns:a="http://schemas.openxmlformats.org/drawingml/2006/main">
+                  <a:graphicData uri="http://schemas.microsoft.com/office/word/2010/wordprocessingShape">
+                    <wps:wsp>
+                      <wps:cNvSpPr txBox="1"/>
+                      <wps:spPr>
+                        <a:xfrm>
+                          <a:off x="0" y="0"/>
+                          <a:ext cx="3257550" cy="457200"/>
+                        </a:xfrm>
+                        <a:prstGeom prst="rect">
+                          <a:avLst/>
+                        </a:prstGeom>
+                        <a:solidFill>
+                          <a:prstClr val="white"/>
+                        </a:solidFill>
+                        <a:ln>
+                          <a:noFill/>
+                        </a:ln>
+                      </wps:spPr>
+                      <wps:txbx>
+                        <w:txbxContent>
+                          <w:p>
+                            <w:pPr>
+                              <w:pStyle w:val="Caption"/>
+                              <w:jc w:val="center"/>
+                              <w:rPr>
+                                <w:rFonts w:ascii="Times New Roman" w:hAnsi="Times New Roman" w:cs="Times New Roman"/>
+                                <w:b/>
+                                <w:bCs/>
+                                <w:noProof/>
+                                <w:sz w:val="24"/>
+                                <w:szCs w:val="24"/>
+                              </w:rPr>
+                            </w:pPr>
+                            <w:r>
+                              <w:t>Note that the total of the control experiment doesn’t exactly equal 100, which is the population size, due to averaging</w:t>
+                            </w:r>
+                          </w:p>
+                        </w:txbxContent>
+                      </wps:txbx>
+                      <wps:bodyPr rot="0" spcFirstLastPara="0" vertOverflow="overflow" horzOverflow="overflow" vert="horz" wrap="square" lIns="0" tIns="0" rIns="0" bIns="0" numCol="1" spcCol="0" rtlCol="0" fromWordArt="0" anchor="t" anchorCtr="0" forceAA="0" compatLnSpc="1">
+                        <a:prstTxWarp prst="textNoShape">
+                          <a:avLst/>
+                        </a:prstTxWarp>
+                        <a:noAutofit/>
+                      </wps:bodyPr>
+                    </wps:wsp>
+                  </a:graphicData>
+                </a:graphic>
+              </wp:anchor>
+            </w:drawing>
+          </mc:Choice>
+          <mc:Fallback>
+            <w:pict>
+              <v:shape w14:anchorId="33E861F3" id="Text Box 34" o:spid="_x0000_s1031" type="#_x0000_t202" style="position:absolute;margin-left:0;margin-top:183.35pt;width:256.5pt;height:36pt;z-index:251686912;visibility:visible;mso-wrap-style:square;mso-wrap-distance-left:9pt;mso-wrap-distance-top:0;mso-wrap-distance-right:9pt;mso-wrap-distance-bottom:0;mso-position-horizontal:center;mso-position-horizontal-relative:margin;mso-position-vertical:absolute;mso-position-vertical-relative:text;v-text-anchor:top" o:gfxdata="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" stroked="f">
+                <v:textbox inset="0,0,0,0">
+                  <w:txbxContent>
+                    <w:p>
+                      <w:pPr>
+                        <w:pStyle w:val="Caption"/>
+                        <w:jc w:val="center"/>
+                        <w:rPr>
+                          <w:rFonts w:ascii="Times New Roman" w:hAnsi="Times New Roman" w:cs="Times New Roman"/>
+                          <w:b/>
+                          <w:bCs/>
+                          <w:noProof/>
+                          <w:sz w:val="24"/>
+                          <w:szCs w:val="24"/>
+                        </w:rPr>
+                      </w:pPr>
+                      <w:r>
+                        <w:t>Note that the total of the control experiment doesn’t exactly equal 100, which is the population size, due to averaging</w:t>
+                      </w:r>
+                    </w:p>
+                  </w:txbxContent>
+                </v:textbox>
+                <w10:wrap type="topAndBottom" anchorx="margin"/>
+              </v:shape>
+            </w:pict>
+          </mc:Fallback>
+        </mc:AlternateContent>
+      </w:r>
+      <w:r>
+        <w:rPr>
+          <w:noProof/>
+        </w:rPr>
+        <mc:AlternateContent>
+          <mc:Choice Requires="wps">
+            <w:drawing>
+              <wp:anchor distT="0" distB="0" distL="114300" distR="114300" simplePos="0" relativeHeight="251675648" behindDoc="0" locked="0" layoutInCell="1" allowOverlap="1" wp14:anchorId="5126829F" wp14:editId="0CA85226">
+                <wp:simplePos x="0" y="0"/>
+                <wp:positionH relativeFrom="margin">
+                  <wp:posOffset>857250</wp:posOffset>
+                </wp:positionH>
+                <wp:positionV relativeFrom="paragraph">
+                  <wp:posOffset>2185670</wp:posOffset>
+                </wp:positionV>
+                <wp:extent cx="3257550" cy="457200"/>
+                <wp:effectExtent l="0" t="0" r="0" b="0"/>
+                <wp:wrapTopAndBottom/>
+                <wp:docPr id="27" name="Text Box 27"/>
+                <wp:cNvGraphicFramePr/>
+                <a:graphic xmlns:a="http://schemas.openxmlformats.org/drawingml/2006/main">
+                  <a:graphicData uri="http://schemas.microsoft.com/office/word/2010/wordprocessingShape">
+                    <wps:wsp>
+                      <wps:cNvSpPr txBox="1"/>
+                      <wps:spPr>
+                        <a:xfrm>
+                          <a:off x="0" y="0"/>
+                          <a:ext cx="3257550" cy="457200"/>
+                        </a:xfrm>
+                        <a:prstGeom prst="rect">
+                          <a:avLst/>
+                        </a:prstGeom>
+                        <a:solidFill>
+                          <a:prstClr val="white"/>
+                        </a:solidFill>
+                        <a:ln>
+                          <a:noFill/>
+                        </a:ln>
+                      </wps:spPr>
+                      <wps:txbx>
+                        <w:txbxContent>
+                          <w:p>
+                            <w:pPr>
+                              <w:pStyle w:val="Caption"/>
+                              <w:rPr>
+                                <w:rFonts w:ascii="Times New Roman" w:hAnsi="Times New Roman" w:cs="Times New Roman"/>
+                                <w:b/>
+                                <w:bCs/>
+                                <w:noProof/>
+                                <w:sz w:val="24"/>
+                                <w:szCs w:val="24"/>
+                              </w:rPr>
+                            </w:pPr>
+                            <w:r>
+                              <w:t xml:space="preserve">Figure </w:t>
+                            </w:r>
+                            <w:r>
+                              <w:t>9</w:t>
+                            </w:r>
+                          </w:p>
+                        </w:txbxContent>
+                      </wps:txbx>
+                      <wps:bodyPr rot="0" spcFirstLastPara="0" vertOverflow="overflow" horzOverflow="overflow" vert="horz" wrap="square" lIns="0" tIns="0" rIns="0" bIns="0" numCol="1" spcCol="0" rtlCol="0" fromWordArt="0" anchor="t" anchorCtr="0" forceAA="0" compatLnSpc="1">
+                        <a:prstTxWarp prst="textNoShape">
+                          <a:avLst/>
+                        </a:prstTxWarp>
+                        <a:noAutofit/>
+                      </wps:bodyPr>
+                    </wps:wsp>
+                  </a:graphicData>
+                </a:graphic>
+              </wp:anchor>
+            </w:drawing>
+          </mc:Choice>
+          <mc:Fallback>
+            <w:pict>
+              <v:shape w14:anchorId="5126829F" id="Text Box 27" o:spid="_x0000_s1032" type="#_x0000_t202" style="position:absolute;margin-left:67.5pt;margin-top:172.1pt;width:256.5pt;height:36pt;z-index:251675648;visibility:visible;mso-wrap-style:square;mso-wrap-distance-left:9pt;mso-wrap-distance-top:0;mso-wrap-distance-right:9pt;mso-wrap-distance-bottom:0;mso-position-horizontal:absolute;mso-position-horizontal-relative:margin;mso-position-vertical:absolute;mso-position-vertical-relative:text;v-text-anchor:top" o:gfxdata="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" stroked="f">
+                <v:textbox inset="0,0,0,0">
+                  <w:txbxContent>
+                    <w:p>
+                      <w:pPr>
+                        <w:pStyle w:val="Caption"/>
+                        <w:rPr>
+                          <w:rFonts w:ascii="Times New Roman" w:hAnsi="Times New Roman" w:cs="Times New Roman"/>
+                          <w:b/>
+                          <w:bCs/>
+                          <w:noProof/>
+                          <w:sz w:val="24"/>
+                          <w:szCs w:val="24"/>
+                        </w:rPr>
+                      </w:pPr>
+                      <w:r>
+                        <w:t xml:space="preserve">Figure </w:t>
+                      </w:r>
+                      <w:r>
+                        <w:t>9</w:t>
+                      </w:r>
+                    </w:p>
+                  </w:txbxContent>
+                </v:textbox>
+                <w10:wrap type="topAndBottom" anchorx="margin"/>
+              </v:shape>
+            </w:pict>
+          </mc:Fallback>
+        </mc:AlternateContent>
+      </w:r>
+      <w:r>
+        <w:rPr>
+          <w:rFonts w:ascii="Times New Roman" w:hAnsi="Times New Roman" w:cs="Times New Roman"/>
+          <w:noProof/>
+          <w:sz w:val="24"/>
+          <w:szCs w:val="24"/>
+        </w:rPr>
+        <w:drawing>
+          <wp:anchor distT="0" distB="0" distL="114300" distR="114300" simplePos="0" relativeHeight="251673600" behindDoc="0" locked="0" layoutInCell="1" allowOverlap="1" wp14:anchorId="418CD254" wp14:editId="307722DA">
+            <wp:simplePos x="0" y="0"/>
+            <wp:positionH relativeFrom="margin">
+              <wp:align>center</wp:align>
+            </wp:positionH>
+            <wp:positionV relativeFrom="paragraph">
+              <wp:posOffset>0</wp:posOffset>
+            </wp:positionV>
+            <wp:extent cx="3507105" cy="2114550"/>
+            <wp:effectExtent l="0" t="0" r="0" b="0"/>
+            <wp:wrapTopAndBottom/>
+            <wp:docPr id="26" name="Picture 26"/>
+            <wp:cNvGraphicFramePr>
+              <a:graphicFrameLocks xmlns:a="http://schemas.openxmlformats.org/drawingml/2006/main" noChangeAspect="1"/>
+            </wp:cNvGraphicFramePr>
+            <a:graphic xmlns:a="http://schemas.openxmlformats.org/drawingml/2006/main">
+              <a:graphicData uri="http://schemas.openxmlformats.org/drawingml/2006/picture">
+                <pic:pic xmlns:pic="http://schemas.openxmlformats.org/drawingml/2006/picture">
+                  <pic:nvPicPr>
+                    <pic:cNvPr id="26" name="Picture 26"/>
+                    <pic:cNvPicPr/>
+                  </pic:nvPicPr>
+                  <pic:blipFill>
+                    <a:blip r:embed="rId14">
+                      <a:extLst>
+                        <a:ext uri="{28A0092B-C50C-407E-A947-70E740481C1C}">
+                          <a14:useLocalDpi xmlns:a14="http://schemas.microsoft.com/office/drawing/2010/main" val="0"/>
+                        </a:ext>
+                      </a:extLst>
+                    </a:blip>
+                    <a:stretch>
+                      <a:fillRect/>
+                    </a:stretch>
+                  </pic:blipFill>
+                  <pic:spPr>
+                    <a:xfrm>
+                      <a:off x="0" y="0"/>
+                      <a:ext cx="3507105" cy="2114550"/>
+                    </a:xfrm>
+                    <a:prstGeom prst="rect">
+                      <a:avLst/>
+                    </a:prstGeom>
+                  </pic:spPr>
+                </pic:pic>
+              </a:graphicData>
+            </a:graphic>
+            <wp14:sizeRelH relativeFrom="margin">
+              <wp14:pctWidth>0</wp14:pctWidth>
+            </wp14:sizeRelH>
+            <wp14:sizeRelV relativeFrom="margin">
+              <wp14:pctHeight>0</wp14:pctHeight>
+            </wp14:sizeRelV>
+          </wp:anchor>
+        </w:drawing>
+      </w:r>
+      <w:r>
+        <w:rPr>
+          <w:rFonts w:ascii="Times New Roman" w:hAnsi="Times New Roman" w:cs="Times New Roman"/>
+          <w:b/>
+          <w:bCs/>
+          <w:sz w:val="24"/>
+          <w:szCs w:val="24"/>
+        </w:rPr>
+        <w:tab/>
+      </w:r>
+      <w:r>
+        <w:rPr>
+          <w:rFonts w:ascii="Times New Roman" w:hAnsi="Times New Roman" w:cs="Times New Roman"/>
+          <w:sz w:val="24"/>
+          <w:szCs w:val="24"/>
+        </w:rPr>
+        <w:t xml:space="preserve"> </w:t>
+      </w:r>
+      <w:r>
+        <w:rPr>
+          <w:rFonts w:ascii="Times New Roman" w:hAnsi="Times New Roman" w:cs="Times New Roman"/>
+          <w:sz w:val="24"/>
+          <w:szCs w:val="24"/>
+        </w:rPr>
+        <w:t xml:space="preserve">The following paragraph references figures 5-9 above often. </w:t>
+      </w:r>
+      <w:r>
+        <w:rPr>
+          <w:rFonts w:ascii="Times New Roman" w:hAnsi="Times New Roman" w:cs="Times New Roman"/>
+          <w:sz w:val="24"/>
+          <w:szCs w:val="24"/>
+        </w:rPr>
+        <w:t xml:space="preserve">The collected data does meet the hypothesis and isn’t out of the ordinary by any means, but the data is still worth while and reinforces </w:t>
+      </w:r>
+      <w:r>
+        <w:rPr>
+          <w:rFonts w:ascii="Times New Roman" w:hAnsi="Times New Roman" w:cs="Times New Roman"/>
+          <w:sz w:val="24"/>
+          <w:szCs w:val="24"/>
+        </w:rPr>
+        <w:t>ideas already found in previous research. As any of the tested variables</w:t>
+      </w:r>
+      <w:r>
+        <w:rPr>
+          <w:rFonts w:ascii="Times New Roman" w:hAnsi="Times New Roman" w:cs="Times New Roman"/>
+          <w:sz w:val="24"/>
+          <w:szCs w:val="24"/>
+        </w:rPr>
+        <w:t xml:space="preserve"> decrease</w:t>
+      </w:r>
+      <w:r>
+        <w:rPr>
+          <w:rFonts w:ascii="Times New Roman" w:hAnsi="Times New Roman" w:cs="Times New Roman"/>
+          <w:sz w:val="24"/>
+          <w:szCs w:val="24"/>
+        </w:rPr>
+        <w:t xml:space="preserve">, or in the case of masks </w:t>
+      </w:r>
+      <w:r>
+        <w:rPr>
+          <w:rFonts w:ascii="Times New Roman" w:hAnsi="Times New Roman" w:cs="Times New Roman"/>
+          <w:sz w:val="24"/>
+          <w:szCs w:val="24"/>
+        </w:rPr>
+        <w:t>increase</w:t>
+      </w:r>
+      <w:r>
+        <w:rPr>
+          <w:rFonts w:ascii="Times New Roman" w:hAnsi="Times New Roman" w:cs="Times New Roman"/>
+          <w:sz w:val="24"/>
+          <w:szCs w:val="24"/>
+        </w:rPr>
+        <w:t xml:space="preserve">, there is a direct correlation of resulting with less infected individuals. It would be reasonable to assume that the mask experiment and the infect chance experiment </w:t>
+      </w:r>
+      <w:r>
+        <w:rPr>
+          <w:rFonts w:ascii="Times New Roman" w:hAnsi="Times New Roman" w:cs="Times New Roman"/>
+          <w:sz w:val="24"/>
+          <w:szCs w:val="24"/>
+        </w:rPr>
+        <w:t>would have</w:t>
+      </w:r>
+      <w:r>
+        <w:rPr>
+          <w:rFonts w:ascii="Times New Roman" w:hAnsi="Times New Roman" w:cs="Times New Roman"/>
+          <w:sz w:val="24"/>
+          <w:szCs w:val="24"/>
+        </w:rPr>
+        <w:t xml:space="preserve"> nearly identical </w:t>
+      </w:r>
+      <w:r>
+        <w:rPr>
+          <w:rFonts w:ascii="Times New Roman" w:hAnsi="Times New Roman" w:cs="Times New Roman"/>
+          <w:sz w:val="24"/>
+          <w:szCs w:val="24"/>
+        </w:rPr>
+        <w:t xml:space="preserve">results </w:t>
+      </w:r>
+      <w:r>
+        <w:rPr>
+          <w:rFonts w:ascii="Times New Roman" w:hAnsi="Times New Roman" w:cs="Times New Roman"/>
+          <w:sz w:val="24"/>
+          <w:szCs w:val="24"/>
+        </w:rPr>
+        <w:t>as masks directly affected infection chance, but this isn’t the case. They do both result in less infected population members, but mask</w:t>
+      </w:r>
+      <w:r>
+        <w:rPr>
+          <w:rFonts w:ascii="Times New Roman" w:hAnsi="Times New Roman" w:cs="Times New Roman"/>
+          <w:sz w:val="24"/>
+          <w:szCs w:val="24"/>
+        </w:rPr>
+        <w:t xml:space="preserve"> data</w:t>
+      </w:r>
+      <w:r>
+        <w:rPr>
+          <w:rFonts w:ascii="Times New Roman" w:hAnsi="Times New Roman" w:cs="Times New Roman"/>
+          <w:sz w:val="24"/>
+          <w:szCs w:val="24"/>
+        </w:rPr>
+        <w:t xml:space="preserve"> seem to be more sporadic in their decline and even with an entirely masked population there were still noticeably more infected and recovered individuals then any other experiment, besides the control of course. A possible theory for the sporadic nature of the mask experiment data is that masks depended more on the population movement than the others</w:t>
+      </w:r>
+      <w:r>
+        <w:rPr>
+          <w:rFonts w:ascii="Times New Roman" w:hAnsi="Times New Roman" w:cs="Times New Roman"/>
+          <w:sz w:val="24"/>
+          <w:szCs w:val="24"/>
+        </w:rPr>
+        <w:t xml:space="preserve">; another theory for the result in more infected individuals is that masks only provided a -50% </w:t>
+      </w:r>
+      <w:r>
+        <w:rPr>
+          <w:rFonts w:ascii="Times New Roman" w:hAnsi="Times New Roman" w:cs="Times New Roman"/>
+          <w:sz w:val="24"/>
+          <w:szCs w:val="24"/>
+        </w:rPr>
+        <w:t xml:space="preserve">of spreading the virus to another person </w:t>
+      </w:r>
+      <w:r>
+        <w:rPr>
+          <w:rFonts w:ascii="Times New Roman" w:hAnsi="Times New Roman" w:cs="Times New Roman"/>
+          <w:sz w:val="24"/>
+          <w:szCs w:val="24"/>
+        </w:rPr>
+        <w:t xml:space="preserve">and a -20% </w:t>
+      </w:r>
+      <w:r>
+        <w:rPr>
+          <w:rFonts w:ascii="Times New Roman" w:hAnsi="Times New Roman" w:cs="Times New Roman"/>
+          <w:sz w:val="24"/>
+          <w:szCs w:val="24"/>
+        </w:rPr>
+        <w:t xml:space="preserve">chance of spreading when </w:t>
+      </w:r>
+      <w:r>
+        <w:rPr>
+          <w:rFonts w:ascii="Times New Roman" w:hAnsi="Times New Roman" w:cs="Times New Roman"/>
+          <w:sz w:val="24"/>
+          <w:szCs w:val="24"/>
+        </w:rPr>
+        <w:t>protect</w:t>
+      </w:r>
+      <w:r>
+        <w:rPr>
+          <w:rFonts w:ascii="Times New Roman" w:hAnsi="Times New Roman" w:cs="Times New Roman"/>
+          <w:sz w:val="24"/>
+          <w:szCs w:val="24"/>
+        </w:rPr>
+        <w:t>ing</w:t>
+      </w:r>
+      <w:r>
+        <w:rPr>
+          <w:rFonts w:ascii="Times New Roman" w:hAnsi="Times New Roman" w:cs="Times New Roman"/>
+          <w:sz w:val="24"/>
+          <w:szCs w:val="24"/>
+        </w:rPr>
+        <w:t xml:space="preserve"> </w:t>
+      </w:r>
+      <w:r>
+        <w:rPr>
+          <w:rFonts w:ascii="Times New Roman" w:hAnsi="Times New Roman" w:cs="Times New Roman"/>
+          <w:sz w:val="24"/>
+          <w:szCs w:val="24"/>
+        </w:rPr>
+        <w:t>someone</w:t>
+      </w:r>
+      <w:r>
+        <w:rPr>
+          <w:rFonts w:ascii="Times New Roman" w:hAnsi="Times New Roman" w:cs="Times New Roman"/>
+          <w:sz w:val="24"/>
+          <w:szCs w:val="24"/>
+        </w:rPr>
+        <w:t>, which means that even with a masked infected person exposing a masked susceptible person, the infect chance would be 4</w:t>
+      </w:r>
+      <w:r>
+        <w:rPr>
+          <w:rFonts w:ascii="Times New Roman" w:hAnsi="Times New Roman" w:cs="Times New Roman"/>
+          <w:sz w:val="24"/>
+          <w:szCs w:val="24"/>
+        </w:rPr>
+        <w:t>, as 10 times .5 times .8 equals 4;</w:t>
+      </w:r>
+      <w:r>
+        <w:rPr>
+          <w:rFonts w:ascii="Times New Roman" w:hAnsi="Times New Roman" w:cs="Times New Roman"/>
+          <w:sz w:val="24"/>
+          <w:szCs w:val="24"/>
+        </w:rPr>
+        <w:t xml:space="preserve"> which is higher than the infect chance minimum which reached 1. Furthermore, one could reasonably assume that infection period would have a more drastic change as the average time it takes to recover and no longer be infectious reduces, but it</w:t>
+      </w:r>
+      <w:r>
+        <w:rPr>
+          <w:rFonts w:ascii="Times New Roman" w:hAnsi="Times New Roman" w:cs="Times New Roman"/>
+          <w:sz w:val="24"/>
+          <w:szCs w:val="24"/>
+        </w:rPr>
+        <w:t xml:space="preserve">’s downward decline </w:t>
+      </w:r>
+      <w:r>
+        <w:rPr>
+          <w:rFonts w:ascii="Times New Roman" w:hAnsi="Times New Roman" w:cs="Times New Roman"/>
+          <w:sz w:val="24"/>
+          <w:szCs w:val="24"/>
+        </w:rPr>
+        <w:t xml:space="preserve">of infected people </w:t>
+      </w:r>
+      <w:r>
+        <w:rPr>
+          <w:rFonts w:ascii="Times New Roman" w:hAnsi="Times New Roman" w:cs="Times New Roman"/>
+          <w:sz w:val="24"/>
+          <w:szCs w:val="24"/>
+        </w:rPr>
+        <w:t>matches the other experiments well and the increment of 10 frames was randomly selected for simplicity and time sake. In summation, even with all the minor un-anticipated results the hypothesis was correct and furthermore the lowered results all had the ability to cause the total infected people to become less than 10%.</w:t>
+      </w:r>
+    </w:p>
+    <w:p>
+      <w:pPr>
+        <w:rPr>
+          <w:rFonts w:ascii="Times New Roman" w:hAnsi="Times New Roman" w:cs="Times New Roman"/>
+          <w:sz w:val="24"/>
+          <w:szCs w:val="24"/>
+        </w:rPr>
+      </w:pPr>
+    </w:p>
+    <w:p>
+      <w:pPr>
+        <w:rPr>
+          <w:rFonts w:ascii="Times New Roman" w:hAnsi="Times New Roman" w:cs="Times New Roman"/>
+          <w:sz w:val="24"/>
+          <w:szCs w:val="24"/>
+        </w:rPr>
+      </w:pPr>
+    </w:p>
+    <w:p>
+      <w:pPr>
+        <w:rPr>
+          <w:rFonts w:ascii="Times New Roman" w:hAnsi="Times New Roman" w:cs="Times New Roman"/>
+          <w:sz w:val="24"/>
+          <w:szCs w:val="24"/>
+        </w:rPr>
+      </w:pPr>
+    </w:p>
+    <w:p>
+      <w:pPr>
+        <w:rPr>
+          <w:rFonts w:ascii="Times New Roman" w:hAnsi="Times New Roman" w:cs="Times New Roman"/>
+          <w:sz w:val="24"/>
+          <w:szCs w:val="24"/>
+        </w:rPr>
+      </w:pPr>
+    </w:p>
+    <w:p>
+      <w:pPr>
+        <w:rPr>
+          <w:rFonts w:ascii="Times New Roman" w:hAnsi="Times New Roman" w:cs="Times New Roman"/>
+          <w:b/>
+          <w:bCs/>
+          <w:sz w:val="24"/>
+          <w:szCs w:val="24"/>
+        </w:rPr>
+      </w:pPr>
+      <w:r>
+        <w:rPr>
+          <w:rFonts w:ascii="Times New Roman" w:hAnsi="Times New Roman" w:cs="Times New Roman"/>
+          <w:b/>
+          <w:bCs/>
+          <w:sz w:val="24"/>
+          <w:szCs w:val="24"/>
+        </w:rPr>
+        <w:br w:type="page"/>
+      </w:r>
+    </w:p>
+    <w:p>
+      <w:pPr>
+        <w:spacing w:line="480" w:lineRule="auto"/>
+        <w:jc w:val="center"/>
+        <w:rPr>
+          <w:rFonts w:ascii="Times New Roman" w:hAnsi="Times New Roman" w:cs="Times New Roman"/>
+          <w:b/>
+          <w:bCs/>
+          <w:sz w:val="24"/>
+          <w:szCs w:val="24"/>
+        </w:rPr>
+      </w:pPr>
+      <w:r>
+        <w:rPr>
+          <w:rFonts w:ascii="Times New Roman" w:hAnsi="Times New Roman" w:cs="Times New Roman"/>
+          <w:b/>
+          <w:bCs/>
           <w:sz w:val="24"/>
           <w:szCs w:val="24"/>
         </w:rPr>
@@ -968,172 +3813,195 @@
     </w:p>
     <w:p>
       <w:pPr>
-        <w:shd w:val="clear" w:color="auto" w:fill="FFFFFF"/>
-        <w:spacing w:before="180" w:after="180" w:line="240" w:lineRule="auto"/>
-        <w:rPr>
-          <w:rFonts w:ascii="Times New Roman" w:eastAsia="Times New Roman" w:hAnsi="Times New Roman" w:cs="Times New Roman"/>
-          <w:sz w:val="24"/>
-          <w:szCs w:val="24"/>
-        </w:rPr>
-      </w:pPr>
-      <w:r>
-        <w:rPr>
-          <w:rFonts w:ascii="Arial" w:eastAsia="Times New Roman" w:hAnsi="Arial" w:cs="Arial"/>
-          <w:color w:val="2D3B45"/>
-          <w:sz w:val="24"/>
-          <w:szCs w:val="24"/>
-        </w:rPr>
-        <w:t xml:space="preserve">“SIR Models of Epidemics.” </w:t>
-      </w:r>
-      <w:r>
-        <w:rPr>
-          <w:rFonts w:ascii="Arial" w:eastAsia="Times New Roman" w:hAnsi="Arial" w:cs="Arial"/>
-          <w:i/>
-          <w:iCs/>
-          <w:color w:val="2D3B45"/>
-          <w:sz w:val="24"/>
-          <w:szCs w:val="24"/>
-        </w:rPr>
-        <w:t>SIR Models of Epidemics – Theoretical Biology | ETH</w:t>
-      </w:r>
-    </w:p>
-    <w:p>
-      <w:pPr>
-        <w:spacing w:line="480" w:lineRule="auto"/>
-        <w:ind w:left="720"/>
-        <w:rPr>
-          <w:rFonts w:ascii="Times New Roman" w:hAnsi="Times New Roman" w:cs="Times New Roman"/>
-          <w:b/>
-          <w:bCs/>
-          <w:sz w:val="24"/>
-          <w:szCs w:val="24"/>
-        </w:rPr>
-      </w:pPr>
-      <w:r>
-        <w:rPr>
-          <w:rFonts w:ascii="Arial" w:eastAsia="Times New Roman" w:hAnsi="Arial" w:cs="Arial"/>
-          <w:i/>
-          <w:iCs/>
-          <w:color w:val="2D3B45"/>
-          <w:sz w:val="24"/>
-          <w:szCs w:val="24"/>
-        </w:rPr>
-        <w:t>Zurich</w:t>
-      </w:r>
-      <w:r>
-        <w:rPr>
-          <w:rFonts w:ascii="Arial" w:eastAsia="Times New Roman" w:hAnsi="Arial" w:cs="Arial"/>
-          <w:color w:val="2D3B45"/>
-          <w:sz w:val="24"/>
-          <w:szCs w:val="24"/>
-        </w:rPr>
-        <w:t xml:space="preserve">, </w:t>
-      </w:r>
-      <w:hyperlink r:id="rId5" w:history="1">
-        <w:r>
-          <w:rPr>
-            <w:rFonts w:ascii="Arial" w:eastAsia="Times New Roman" w:hAnsi="Arial" w:cs="Arial"/>
-            <w:color w:val="1155CC"/>
-            <w:sz w:val="24"/>
-            <w:szCs w:val="24"/>
-            <w:u w:val="single"/>
-          </w:rPr>
-          <w:t>tb.ethz.ch/education/learningmaterials/modelingcourse/level-1-modules/SIR.html</w:t>
-        </w:r>
-      </w:hyperlink>
-      <w:r>
-        <w:rPr>
-          <w:rFonts w:ascii="Arial" w:eastAsia="Times New Roman" w:hAnsi="Arial" w:cs="Arial"/>
-          <w:color w:val="2D3B45"/>
-          <w:sz w:val="24"/>
-          <w:szCs w:val="24"/>
-        </w:rPr>
-        <w:t>.</w:t>
-      </w:r>
-    </w:p>
-    <w:p>
-      <w:pPr>
-        <w:spacing w:line="480" w:lineRule="auto"/>
-        <w:rPr>
-          <w:rFonts w:ascii="Times New Roman" w:hAnsi="Times New Roman" w:cs="Times New Roman"/>
-          <w:sz w:val="24"/>
-          <w:szCs w:val="24"/>
-        </w:rPr>
-      </w:pPr>
-      <w:hyperlink r:id="rId6" w:history="1">
+        <w:pStyle w:val="NormalWeb"/>
+        <w:ind w:left="567" w:hanging="567"/>
+      </w:pPr>
+      <w:proofErr w:type="spellStart"/>
+      <w:r>
+        <w:t>D´ebarre</w:t>
+      </w:r>
+      <w:proofErr w:type="spellEnd"/>
+      <w:r>
+        <w:t xml:space="preserve">, Florence. “SIR Models of Epidemics.” SIR models of epidemics – Theoretical Biology | ETH Zurich, 2019. </w:t>
+      </w:r>
+      <w:hyperlink r:id="rId15" w:history="1">
         <w:r>
           <w:rPr>
             <w:rStyle w:val="Hyperlink"/>
-            <w:rFonts w:ascii="Times New Roman" w:hAnsi="Times New Roman" w:cs="Times New Roman"/>
-            <w:sz w:val="24"/>
-            <w:szCs w:val="24"/>
+          </w:rPr>
+          <w:t>https://tb.ethz.ch/education/learningmaterials/modelingcourse/level-1-modules/SIR.html.</w:t>
+        </w:r>
+      </w:hyperlink>
+      <w:r>
+        <w:t xml:space="preserve"> </w:t>
+      </w:r>
+    </w:p>
+    <w:p>
+      <w:pPr>
+        <w:pStyle w:val="NormalWeb"/>
+        <w:ind w:left="567" w:hanging="567"/>
+      </w:pPr>
+      <w:r>
+        <w:t xml:space="preserve">Evans, David K, Markus Goldstein, and Anna Popova. “Health-Care Worker Mortality and the Legacy of the Ebola Epidemic.” The Lancelet Global Health, July 8, 2015. </w:t>
+      </w:r>
+      <w:hyperlink r:id="rId16" w:history="1">
+        <w:r>
+          <w:rPr>
+            <w:rStyle w:val="Hyperlink"/>
+          </w:rPr>
+          <w:t>https://www.thelancet.com/journals/langlo/article/PIIS2214109X(15)00065-0/fulltext.</w:t>
+        </w:r>
+      </w:hyperlink>
+      <w:r>
+        <w:t xml:space="preserve"> </w:t>
+      </w:r>
+    </w:p>
+    <w:p>
+      <w:pPr>
+        <w:pStyle w:val="NormalWeb"/>
+        <w:ind w:left="567" w:hanging="567"/>
+      </w:pPr>
+      <w:r>
+        <w:t xml:space="preserve">Flight, Colette. “History - British History in Depth: Smallpox: Eradicating the Scourge.” BBC. BBC, February 17, 2011. </w:t>
+      </w:r>
+      <w:hyperlink r:id="rId17" w:history="1">
+        <w:r>
+          <w:rPr>
+            <w:rStyle w:val="Hyperlink"/>
           </w:rPr>
           <w:t>https://www.bbc.co.uk/history/british/empire_seapower/smallpox_01.shtml</w:t>
         </w:r>
       </w:hyperlink>
-    </w:p>
-    <w:p>
-      <w:pPr>
-        <w:spacing w:line="480" w:lineRule="auto"/>
-        <w:rPr>
-          <w:rFonts w:ascii="Times New Roman" w:hAnsi="Times New Roman" w:cs="Times New Roman"/>
-          <w:sz w:val="24"/>
-          <w:szCs w:val="24"/>
-        </w:rPr>
-      </w:pPr>
-      <w:hyperlink r:id="rId7" w:history="1">
+      <w:r>
+        <w:t xml:space="preserve">. </w:t>
+      </w:r>
+    </w:p>
+    <w:p>
+      <w:pPr>
+        <w:pStyle w:val="NormalWeb"/>
+        <w:ind w:left="567" w:hanging="567"/>
+      </w:pPr>
+      <w:r>
+        <w:t xml:space="preserve">Ivanov, Dmitry. “Predicting the Impacts of Epidemic Outbreaks on Global Supply Chains: A Simulation-Based Analysis on the Coronavirus Outbreak (COVID-19/SARS-CoV-2) Case.” Transportation Research Part E: Logistics and Transportation Review. Pergamon, March 24, 2020. </w:t>
+      </w:r>
+      <w:hyperlink r:id="rId18" w:history="1">
         <w:r>
           <w:rPr>
             <w:rStyle w:val="Hyperlink"/>
-            <w:rFonts w:ascii="Times New Roman" w:hAnsi="Times New Roman" w:cs="Times New Roman"/>
-            <w:sz w:val="24"/>
-            <w:szCs w:val="24"/>
-          </w:rPr>
-          <w:t>https://mat.uab.cat/matmat_antiga/PDFv2013/v2013n03.pdf</w:t>
-        </w:r>
-      </w:hyperlink>
-    </w:p>
-    <w:p>
-      <w:pPr>
-        <w:spacing w:line="480" w:lineRule="auto"/>
-        <w:rPr>
-          <w:rFonts w:ascii="Times New Roman" w:hAnsi="Times New Roman" w:cs="Times New Roman"/>
-          <w:sz w:val="24"/>
-          <w:szCs w:val="24"/>
-        </w:rPr>
-      </w:pPr>
-      <w:hyperlink r:id="rId8" w:history="1">
-        <w:r>
-          <w:rPr>
-            <w:rStyle w:val="Hyperlink"/>
-            <w:rFonts w:ascii="Times New Roman" w:hAnsi="Times New Roman" w:cs="Times New Roman"/>
-            <w:sz w:val="24"/>
-            <w:szCs w:val="24"/>
           </w:rPr>
           <w:t>https://www.sciencedirect.com/science/article/abs/pii/S1366554520304300</w:t>
         </w:r>
       </w:hyperlink>
-    </w:p>
-    <w:p>
-      <w:pPr>
-        <w:spacing w:line="480" w:lineRule="auto"/>
-        <w:rPr>
-          <w:rFonts w:ascii="Times New Roman" w:hAnsi="Times New Roman" w:cs="Times New Roman"/>
-          <w:sz w:val="24"/>
-          <w:szCs w:val="24"/>
-        </w:rPr>
-      </w:pPr>
-      <w:hyperlink r:id="rId9" w:history="1">
+      <w:r>
+        <w:t xml:space="preserve">. </w:t>
+      </w:r>
+    </w:p>
+    <w:p>
+      <w:pPr>
+        <w:pStyle w:val="NormalWeb"/>
+        <w:ind w:left="567" w:hanging="567"/>
+      </w:pPr>
+      <w:bookmarkStart w:id="0" w:name="_Hlk64494351"/>
+      <w:r>
+        <w:t>UC Davis Health</w:t>
+      </w:r>
+      <w:bookmarkEnd w:id="0"/>
+      <w:r>
+        <w:t xml:space="preserve">, Public Affairs and Marketing. “UC Davis Experts: Science Says Wearing Masks and Social Distancing Slow COVID-19 (VIDEO).” UC Davis Health, July 6, 2020. </w:t>
+      </w:r>
+      <w:hyperlink r:id="rId19" w:history="1">
         <w:r>
           <w:rPr>
             <w:rStyle w:val="Hyperlink"/>
-            <w:rFonts w:ascii="Times New Roman" w:hAnsi="Times New Roman" w:cs="Times New Roman"/>
-            <w:sz w:val="24"/>
-            <w:szCs w:val="24"/>
           </w:rPr>
           <w:t>https://health.ucdavis.edu/health-news/newsroom/uc-davis-experts-science-says-wearing-masks-and-social-distancing-slow-covid-19/2020/07</w:t>
         </w:r>
       </w:hyperlink>
+      <w:r>
+        <w:t xml:space="preserve">. </w:t>
+      </w:r>
+    </w:p>
+    <w:p>
+      <w:pPr>
+        <w:pStyle w:val="NormalWeb"/>
+        <w:ind w:left="567" w:hanging="567"/>
+        <w:rPr>
+          <w:lang w:val="es-419"/>
+        </w:rPr>
+      </w:pPr>
+      <w:r>
+        <w:t xml:space="preserve">Weiss, Howard. “The SIR Model and the Foundations of Public Health.” </w:t>
+      </w:r>
+      <w:proofErr w:type="gramStart"/>
+      <w:r>
+        <w:rPr>
+          <w:lang w:val="es-419"/>
+        </w:rPr>
+        <w:t>Barcelona :</w:t>
+      </w:r>
+      <w:proofErr w:type="gramEnd"/>
+      <w:r>
+        <w:rPr>
+          <w:lang w:val="es-419"/>
+        </w:rPr>
+        <w:t xml:space="preserve"> </w:t>
+      </w:r>
+      <w:proofErr w:type="spellStart"/>
+      <w:r>
+        <w:rPr>
+          <w:lang w:val="es-419"/>
+        </w:rPr>
+        <w:t>Departament</w:t>
+      </w:r>
+      <w:proofErr w:type="spellEnd"/>
+      <w:r>
+        <w:rPr>
+          <w:lang w:val="es-419"/>
+        </w:rPr>
+        <w:t xml:space="preserve"> de </w:t>
+      </w:r>
+      <w:proofErr w:type="spellStart"/>
+      <w:r>
+        <w:rPr>
+          <w:lang w:val="es-419"/>
+        </w:rPr>
+        <w:t>Matemàtiques</w:t>
+      </w:r>
+      <w:proofErr w:type="spellEnd"/>
+      <w:r>
+        <w:rPr>
+          <w:lang w:val="es-419"/>
+        </w:rPr>
+        <w:t xml:space="preserve"> de la </w:t>
+      </w:r>
+      <w:proofErr w:type="spellStart"/>
+      <w:r>
+        <w:rPr>
+          <w:lang w:val="es-419"/>
+        </w:rPr>
+        <w:t>Universitat</w:t>
+      </w:r>
+      <w:proofErr w:type="spellEnd"/>
+      <w:r>
+        <w:rPr>
+          <w:lang w:val="es-419"/>
+        </w:rPr>
+        <w:t xml:space="preserve"> </w:t>
+      </w:r>
+      <w:proofErr w:type="spellStart"/>
+      <w:r>
+        <w:rPr>
+          <w:lang w:val="es-419"/>
+        </w:rPr>
+        <w:t>Autònoma</w:t>
+      </w:r>
+      <w:proofErr w:type="spellEnd"/>
+      <w:r>
+        <w:rPr>
+          <w:lang w:val="es-419"/>
+        </w:rPr>
+        <w:t xml:space="preserve"> de Barcelona, 2013. </w:t>
+      </w:r>
     </w:p>
     <w:p>
       <w:pPr>
@@ -1142,19 +4010,9 @@
           <w:rFonts w:ascii="Times New Roman" w:hAnsi="Times New Roman" w:cs="Times New Roman"/>
           <w:sz w:val="24"/>
           <w:szCs w:val="24"/>
-        </w:rPr>
-      </w:pPr>
-      <w:hyperlink r:id="rId10" w:history="1">
-        <w:r>
-          <w:rPr>
-            <w:rStyle w:val="Hyperlink"/>
-            <w:rFonts w:ascii="Times New Roman" w:hAnsi="Times New Roman" w:cs="Times New Roman"/>
-            <w:sz w:val="24"/>
-            <w:szCs w:val="24"/>
-          </w:rPr>
-          <w:t>https://www.thelancet.com/journals/langlo/article/PIIS2214109X(15)00065-0/fulltext</w:t>
-        </w:r>
-      </w:hyperlink>
+          <w:lang w:val="es-419"/>
+        </w:rPr>
+      </w:pPr>
     </w:p>
     <w:p>
       <w:pPr>
@@ -1163,6 +4021,7 @@
           <w:rFonts w:ascii="Times New Roman" w:hAnsi="Times New Roman" w:cs="Times New Roman"/>
           <w:sz w:val="24"/>
           <w:szCs w:val="24"/>
+          <w:lang w:val="es-419"/>
         </w:rPr>
       </w:pPr>
     </w:p>
@@ -1173,6 +4032,7 @@
           <w:rFonts w:ascii="Times New Roman" w:hAnsi="Times New Roman" w:cs="Times New Roman"/>
           <w:sz w:val="24"/>
           <w:szCs w:val="24"/>
+          <w:lang w:val="es-419"/>
         </w:rPr>
       </w:pPr>
     </w:p>
@@ -1183,16 +4043,7 @@
           <w:rFonts w:ascii="Times New Roman" w:hAnsi="Times New Roman" w:cs="Times New Roman"/>
           <w:sz w:val="24"/>
           <w:szCs w:val="24"/>
-        </w:rPr>
-      </w:pPr>
-    </w:p>
-    <w:p>
-      <w:pPr>
-        <w:spacing w:line="480" w:lineRule="auto"/>
-        <w:rPr>
-          <w:rFonts w:ascii="Times New Roman" w:hAnsi="Times New Roman" w:cs="Times New Roman"/>
-          <w:sz w:val="24"/>
-          <w:szCs w:val="24"/>
+          <w:lang w:val="es-419"/>
         </w:rPr>
       </w:pPr>
     </w:p>
@@ -1670,6 +4521,37 @@
       <w:shd w:val="clear" w:color="auto" w:fill="E1DFDD"/>
     </w:rPr>
   </w:style>
+  <w:style w:type="paragraph" w:styleId="Caption">
+    <w:name w:val="caption"/>
+    <w:basedOn w:val="Normal"/>
+    <w:next w:val="Normal"/>
+    <w:uiPriority w:val="35"/>
+    <w:unhideWhenUsed/>
+    <w:qFormat/>
+    <w:rsid w:val="00B178EF"/>
+    <w:pPr>
+      <w:spacing w:after="200" w:line="240" w:lineRule="auto"/>
+    </w:pPr>
+    <w:rPr>
+      <w:i/>
+      <w:iCs/>
+      <w:color w:val="44546A" w:themeColor="text2"/>
+      <w:sz w:val="18"/>
+      <w:szCs w:val="18"/>
+    </w:rPr>
+  </w:style>
+  <w:style w:type="character" w:styleId="FollowedHyperlink">
+    <w:name w:val="FollowedHyperlink"/>
+    <w:basedOn w:val="DefaultParagraphFont"/>
+    <w:uiPriority w:val="99"/>
+    <w:semiHidden/>
+    <w:unhideWhenUsed/>
+    <w:rsid w:val="00C150CB"/>
+    <w:rPr>
+      <w:color w:val="954F72" w:themeColor="followedHyperlink"/>
+      <w:u w:val="single"/>
+    </w:rPr>
+  </w:style>
 </w:styles>
 </file>
 

</xml_diff>